<commit_message>
R Assignment Homework 1 completed
</commit_message>
<xml_diff>
--- a/assignment1_r.docx
+++ b/assignment1_r.docx
@@ -1,6 +1,6 @@
 
 <file path=word/document.xml><?xml version="1.0" encoding="utf-8"?>
-<w:document xmlns:wpc="http://schemas.microsoft.com/office/word/2010/wordprocessingCanvas" xmlns:mc="http://schemas.openxmlformats.org/markup-compatibility/2006" xmlns:o="urn:schemas-microsoft-com:office:office" xmlns:r="http://schemas.openxmlformats.org/officeDocument/2006/relationships" xmlns:m="http://schemas.openxmlformats.org/officeDocument/2006/math" xmlns:v="urn:schemas-microsoft-com:vml" xmlns:wp14="http://schemas.microsoft.com/office/word/2010/wordprocessingDrawing" xmlns:wp="http://schemas.openxmlformats.org/drawingml/2006/wordprocessingDrawing" xmlns:w10="urn:schemas-microsoft-com:office:word" xmlns:w="http://schemas.openxmlformats.org/wordprocessingml/2006/main" xmlns:w14="http://schemas.microsoft.com/office/word/2010/wordml" xmlns:w15="http://schemas.microsoft.com/office/word/2012/wordml" xmlns:wpg="http://schemas.microsoft.com/office/word/2010/wordprocessingGroup" xmlns:wpi="http://schemas.microsoft.com/office/word/2010/wordprocessingInk" xmlns:wne="http://schemas.microsoft.com/office/word/2006/wordml" xmlns:wps="http://schemas.microsoft.com/office/word/2010/wordprocessingShape" mc:Ignorable="w14 w15 wp14">
+<w:document xmlns:wpc="http://schemas.microsoft.com/office/word/2010/wordprocessingCanvas" xmlns:cx="http://schemas.microsoft.com/office/drawing/2014/chartex" xmlns:cx1="http://schemas.microsoft.com/office/drawing/2015/9/8/chartex" xmlns:mc="http://schemas.openxmlformats.org/markup-compatibility/2006" xmlns:o="urn:schemas-microsoft-com:office:office" xmlns:r="http://schemas.openxmlformats.org/officeDocument/2006/relationships" xmlns:m="http://schemas.openxmlformats.org/officeDocument/2006/math" xmlns:v="urn:schemas-microsoft-com:vml" xmlns:wp14="http://schemas.microsoft.com/office/word/2010/wordprocessingDrawing" xmlns:wp="http://schemas.openxmlformats.org/drawingml/2006/wordprocessingDrawing" xmlns:w10="urn:schemas-microsoft-com:office:word" xmlns:w="http://schemas.openxmlformats.org/wordprocessingml/2006/main" xmlns:w14="http://schemas.microsoft.com/office/word/2010/wordml" xmlns:w15="http://schemas.microsoft.com/office/word/2012/wordml" xmlns:w16se="http://schemas.microsoft.com/office/word/2015/wordml/symex" xmlns:wpg="http://schemas.microsoft.com/office/word/2010/wordprocessingGroup" xmlns:wpi="http://schemas.microsoft.com/office/word/2010/wordprocessingInk" xmlns:wne="http://schemas.microsoft.com/office/word/2006/wordml" xmlns:wps="http://schemas.microsoft.com/office/word/2010/wordprocessingShape" mc:Ignorable="w14 w15 w16se wp14">
   <w:body>
     <w:p>
       <w:pPr>
@@ -106,7 +106,7 @@
           <w:rFonts w:ascii="Calibri" w:eastAsia="Times New Roman" w:hAnsi="Calibri" w:cs="Times New Roman"/>
           <w:color w:val="000000"/>
         </w:rPr>
-        <w:t>a</w:t>
+        <w:t>a .r</w:t>
       </w:r>
       <w:proofErr w:type="gramEnd"/>
       <w:r>
@@ -114,7 +114,7 @@
           <w:rFonts w:ascii="Calibri" w:eastAsia="Times New Roman" w:hAnsi="Calibri" w:cs="Times New Roman"/>
           <w:color w:val="000000"/>
         </w:rPr>
-        <w:t xml:space="preserve"> .r, .txt, .doc,</w:t>
+        <w:t>, .txt, .doc,</w:t>
       </w:r>
       <w:r>
         <w:rPr>
@@ -161,6 +161,157 @@
           <w:color w:val="000000"/>
         </w:rPr>
         <w:t xml:space="preserve"> document.  Submit your finished document to GitHub.</w:t>
+      </w:r>
+    </w:p>
+    <w:p>
+      <w:pPr>
+        <w:spacing w:after="160" w:line="240" w:lineRule="auto"/>
+        <w:rPr>
+          <w:rFonts w:ascii="Calibri" w:eastAsia="Times New Roman" w:hAnsi="Calibri" w:cs="Times New Roman"/>
+          <w:color w:val="000000"/>
+        </w:rPr>
+      </w:pPr>
+      <w:proofErr w:type="gramStart"/>
+      <w:r>
+        <w:rPr>
+          <w:rFonts w:ascii="Calibri" w:eastAsia="Times New Roman" w:hAnsi="Calibri" w:cs="Times New Roman"/>
+          <w:color w:val="000000"/>
+        </w:rPr>
+        <w:t>1.0  Open</w:t>
+      </w:r>
+      <w:proofErr w:type="gramEnd"/>
+      <w:r>
+        <w:rPr>
+          <w:rFonts w:ascii="Calibri" w:eastAsia="Times New Roman" w:hAnsi="Calibri" w:cs="Times New Roman"/>
+          <w:color w:val="000000"/>
+        </w:rPr>
+        <w:t xml:space="preserve"> R.  The first line of text in the console window tells you which version of R you are running (this should be version 3.1.2).  Copy this line of text into a document, to verify that you’ve installed the correct version.</w:t>
+      </w:r>
+    </w:p>
+    <w:p>
+      <w:pPr>
+        <w:shd w:val="clear" w:color="auto" w:fill="FFFFFF"/>
+        <w:tabs>
+          <w:tab w:val="left" w:pos="916"/>
+          <w:tab w:val="left" w:pos="1832"/>
+          <w:tab w:val="left" w:pos="2748"/>
+          <w:tab w:val="left" w:pos="3664"/>
+          <w:tab w:val="left" w:pos="4580"/>
+          <w:tab w:val="left" w:pos="5496"/>
+          <w:tab w:val="left" w:pos="6412"/>
+          <w:tab w:val="left" w:pos="7328"/>
+          <w:tab w:val="left" w:pos="8244"/>
+          <w:tab w:val="left" w:pos="9160"/>
+          <w:tab w:val="left" w:pos="10076"/>
+          <w:tab w:val="left" w:pos="10992"/>
+          <w:tab w:val="left" w:pos="11908"/>
+          <w:tab w:val="left" w:pos="12824"/>
+          <w:tab w:val="left" w:pos="13740"/>
+          <w:tab w:val="left" w:pos="14656"/>
+        </w:tabs>
+        <w:wordWrap w:val="0"/>
+        <w:spacing w:after="0" w:line="225" w:lineRule="atLeast"/>
+        <w:rPr>
+          <w:rFonts w:ascii="Lucida Console" w:eastAsia="Times New Roman" w:hAnsi="Lucida Console" w:cs="Courier New"/>
+          <w:color w:val="000000"/>
+          <w:sz w:val="20"/>
+          <w:szCs w:val="20"/>
+          <w:lang w:val="uk-UA" w:eastAsia="uk-UA"/>
+        </w:rPr>
+      </w:pPr>
+      <w:r>
+        <w:rPr>
+          <w:rFonts w:ascii="Lucida Console" w:eastAsia="Times New Roman" w:hAnsi="Lucida Console" w:cs="Courier New"/>
+          <w:color w:val="000000"/>
+          <w:sz w:val="20"/>
+          <w:szCs w:val="20"/>
+          <w:lang w:val="uk-UA" w:eastAsia="uk-UA"/>
+        </w:rPr>
+        <w:t>R version 3.2.2 (2015-08-14) -- "Fire Safety"</w:t>
+      </w:r>
+    </w:p>
+    <w:p>
+      <w:pPr>
+        <w:shd w:val="clear" w:color="auto" w:fill="FFFFFF"/>
+        <w:tabs>
+          <w:tab w:val="left" w:pos="916"/>
+          <w:tab w:val="left" w:pos="1832"/>
+          <w:tab w:val="left" w:pos="2748"/>
+          <w:tab w:val="left" w:pos="3664"/>
+          <w:tab w:val="left" w:pos="4580"/>
+          <w:tab w:val="left" w:pos="5496"/>
+          <w:tab w:val="left" w:pos="6412"/>
+          <w:tab w:val="left" w:pos="7328"/>
+          <w:tab w:val="left" w:pos="8244"/>
+          <w:tab w:val="left" w:pos="9160"/>
+          <w:tab w:val="left" w:pos="10076"/>
+          <w:tab w:val="left" w:pos="10992"/>
+          <w:tab w:val="left" w:pos="11908"/>
+          <w:tab w:val="left" w:pos="12824"/>
+          <w:tab w:val="left" w:pos="13740"/>
+          <w:tab w:val="left" w:pos="14656"/>
+        </w:tabs>
+        <w:wordWrap w:val="0"/>
+        <w:spacing w:after="0" w:line="225" w:lineRule="atLeast"/>
+        <w:rPr>
+          <w:rFonts w:ascii="Lucida Console" w:eastAsia="Times New Roman" w:hAnsi="Lucida Console" w:cs="Courier New"/>
+          <w:color w:val="000000"/>
+          <w:sz w:val="20"/>
+          <w:szCs w:val="20"/>
+          <w:lang w:val="uk-UA" w:eastAsia="uk-UA"/>
+        </w:rPr>
+      </w:pPr>
+      <w:r>
+        <w:rPr>
+          <w:rFonts w:ascii="Lucida Console" w:eastAsia="Times New Roman" w:hAnsi="Lucida Console" w:cs="Courier New"/>
+          <w:color w:val="000000"/>
+          <w:sz w:val="20"/>
+          <w:szCs w:val="20"/>
+          <w:lang w:val="uk-UA" w:eastAsia="uk-UA"/>
+        </w:rPr>
+        <w:t>Copyright (C) 2015 The R Foundation for Statistical Computing</w:t>
+      </w:r>
+    </w:p>
+    <w:p>
+      <w:pPr>
+        <w:shd w:val="clear" w:color="auto" w:fill="FFFFFF"/>
+        <w:tabs>
+          <w:tab w:val="left" w:pos="916"/>
+          <w:tab w:val="left" w:pos="1832"/>
+          <w:tab w:val="left" w:pos="2748"/>
+          <w:tab w:val="left" w:pos="3664"/>
+          <w:tab w:val="left" w:pos="4580"/>
+          <w:tab w:val="left" w:pos="5496"/>
+          <w:tab w:val="left" w:pos="6412"/>
+          <w:tab w:val="left" w:pos="7328"/>
+          <w:tab w:val="left" w:pos="8244"/>
+          <w:tab w:val="left" w:pos="9160"/>
+          <w:tab w:val="left" w:pos="10076"/>
+          <w:tab w:val="left" w:pos="10992"/>
+          <w:tab w:val="left" w:pos="11908"/>
+          <w:tab w:val="left" w:pos="12824"/>
+          <w:tab w:val="left" w:pos="13740"/>
+          <w:tab w:val="left" w:pos="14656"/>
+        </w:tabs>
+        <w:wordWrap w:val="0"/>
+        <w:spacing w:after="0" w:line="225" w:lineRule="atLeast"/>
+        <w:rPr>
+          <w:rFonts w:ascii="Lucida Console" w:eastAsia="Times New Roman" w:hAnsi="Lucida Console" w:cs="Courier New"/>
+          <w:color w:val="000000"/>
+          <w:sz w:val="20"/>
+          <w:szCs w:val="20"/>
+          <w:lang w:val="uk-UA" w:eastAsia="uk-UA"/>
+        </w:rPr>
+      </w:pPr>
+      <w:r>
+        <w:rPr>
+          <w:rFonts w:ascii="Lucida Console" w:eastAsia="Times New Roman" w:hAnsi="Lucida Console" w:cs="Courier New"/>
+          <w:color w:val="000000"/>
+          <w:sz w:val="20"/>
+          <w:szCs w:val="20"/>
+          <w:lang w:val="uk-UA" w:eastAsia="uk-UA"/>
+        </w:rPr>
+        <w:t>Platform: x86_64-w64-mingw32/x64 (64-bit)</w:t>
       </w:r>
     </w:p>
     <w:p>
@@ -172,22 +323,6 @@
           <w:szCs w:val="24"/>
         </w:rPr>
       </w:pPr>
-      <w:proofErr w:type="gramStart"/>
-      <w:r>
-        <w:rPr>
-          <w:rFonts w:ascii="Calibri" w:eastAsia="Times New Roman" w:hAnsi="Calibri" w:cs="Times New Roman"/>
-          <w:color w:val="000000"/>
-        </w:rPr>
-        <w:t>1.0  Open</w:t>
-      </w:r>
-      <w:proofErr w:type="gramEnd"/>
-      <w:r>
-        <w:rPr>
-          <w:rFonts w:ascii="Calibri" w:eastAsia="Times New Roman" w:hAnsi="Calibri" w:cs="Times New Roman"/>
-          <w:color w:val="000000"/>
-        </w:rPr>
-        <w:t xml:space="preserve"> R.  The first line of text in the console window tells you which version of R you are running (this should be version 3.1.2).  Copy this line of text into a document, to verify that you’ve installed the correct version.</w:t>
-      </w:r>
     </w:p>
     <w:p>
       <w:pPr>
@@ -210,17 +345,8 @@
           <w:rFonts w:ascii="Calibri" w:eastAsia="Times New Roman" w:hAnsi="Calibri" w:cs="Times New Roman"/>
           <w:color w:val="000000"/>
         </w:rPr>
-        <w:t>Calculate the cube root of 2015, as follows</w:t>
-      </w:r>
-      <w:proofErr w:type="gramStart"/>
-      <w:r>
-        <w:rPr>
-          <w:rFonts w:ascii="Calibri" w:eastAsia="Times New Roman" w:hAnsi="Calibri" w:cs="Times New Roman"/>
-          <w:color w:val="000000"/>
-        </w:rPr>
-        <w:t>:</w:t>
-      </w:r>
-      <w:proofErr w:type="gramEnd"/>
+        <w:t>Calculate the cube root of 2015, as follows:</w:t>
+      </w:r>
       <w:r>
         <w:rPr>
           <w:rFonts w:ascii="Calibri" w:eastAsia="Times New Roman" w:hAnsi="Calibri" w:cs="Times New Roman"/>
@@ -248,49 +374,50 @@
     </w:p>
     <w:p>
       <w:pPr>
-        <w:spacing w:after="0" w:line="240" w:lineRule="auto"/>
-        <w:textAlignment w:val="baseline"/>
-        <w:rPr>
-          <w:rFonts w:ascii="Calibri" w:eastAsia="Times New Roman" w:hAnsi="Calibri" w:cs="Times New Roman"/>
-          <w:color w:val="000000"/>
-        </w:rPr>
-      </w:pPr>
-      <w:r>
-        <w:rPr>
-          <w:rFonts w:ascii="Calibri" w:eastAsia="Times New Roman" w:hAnsi="Calibri" w:cs="Times New Roman"/>
-          <w:color w:val="000000"/>
-        </w:rPr>
-        <w:t xml:space="preserve">1.2 </w:t>
-      </w:r>
-      <w:r>
-        <w:rPr>
-          <w:rFonts w:ascii="Calibri" w:eastAsia="Times New Roman" w:hAnsi="Calibri" w:cs="Times New Roman"/>
-          <w:color w:val="000000"/>
-        </w:rPr>
-        <w:t>Find the absolute value of 5.7 minus 6.8 divided by .58</w:t>
-      </w:r>
-      <w:proofErr w:type="gramStart"/>
-      <w:r>
-        <w:rPr>
-          <w:rFonts w:ascii="Calibri" w:eastAsia="Times New Roman" w:hAnsi="Calibri" w:cs="Times New Roman"/>
-          <w:color w:val="000000"/>
-        </w:rPr>
-        <w:t>:</w:t>
-      </w:r>
-      <w:proofErr w:type="gramEnd"/>
-      <w:r>
-        <w:rPr>
-          <w:rFonts w:ascii="Calibri" w:eastAsia="Times New Roman" w:hAnsi="Calibri" w:cs="Times New Roman"/>
-          <w:color w:val="000000"/>
-        </w:rPr>
-        <w:br/>
-      </w:r>
-      <w:r>
-        <w:rPr>
-          <w:rFonts w:ascii="Courier New" w:eastAsia="Times New Roman" w:hAnsi="Courier New" w:cs="Courier New"/>
-          <w:color w:val="000000"/>
-        </w:rPr>
-        <w:t>abs(5.7-6.8)/.58</w:t>
+        <w:pStyle w:val="HTMLPreformatted"/>
+        <w:shd w:val="clear" w:color="auto" w:fill="FFFFFF"/>
+        <w:wordWrap w:val="0"/>
+        <w:spacing w:line="225" w:lineRule="atLeast"/>
+        <w:rPr>
+          <w:rStyle w:val="gem3dmtclfb"/>
+          <w:rFonts w:ascii="Lucida Console" w:hAnsi="Lucida Console"/>
+          <w:color w:val="0000FF"/>
+        </w:rPr>
+      </w:pPr>
+      <w:r>
+        <w:rPr>
+          <w:rStyle w:val="gem3dmtclgb"/>
+          <w:rFonts w:ascii="Lucida Console" w:hAnsi="Lucida Console"/>
+          <w:color w:val="0000FF"/>
+        </w:rPr>
+        <w:t xml:space="preserve">&gt; </w:t>
+      </w:r>
+      <w:r>
+        <w:rPr>
+          <w:rStyle w:val="gem3dmtclfb"/>
+          <w:rFonts w:ascii="Lucida Console" w:hAnsi="Lucida Console"/>
+          <w:color w:val="0000FF"/>
+        </w:rPr>
+        <w:t>2015^(1/3)</w:t>
+      </w:r>
+    </w:p>
+    <w:p>
+      <w:pPr>
+        <w:pStyle w:val="HTMLPreformatted"/>
+        <w:shd w:val="clear" w:color="auto" w:fill="FFFFFF"/>
+        <w:wordWrap w:val="0"/>
+        <w:spacing w:line="225" w:lineRule="atLeast"/>
+        <w:rPr>
+          <w:rFonts w:ascii="Lucida Console" w:hAnsi="Lucida Console"/>
+          <w:color w:val="000000"/>
+        </w:rPr>
+      </w:pPr>
+      <w:r>
+        <w:rPr>
+          <w:rFonts w:ascii="Lucida Console" w:hAnsi="Lucida Console"/>
+          <w:color w:val="000000"/>
+        </w:rPr>
+        <w:t>[1] 12.63063</w:t>
       </w:r>
     </w:p>
     <w:p>
@@ -306,82 +433,6 @@
     <w:p>
       <w:pPr>
         <w:spacing w:after="0" w:line="240" w:lineRule="auto"/>
-        <w:textAlignment w:val="baseline"/>
-        <w:rPr>
-          <w:rFonts w:ascii="Calibri" w:eastAsia="Times New Roman" w:hAnsi="Calibri" w:cs="Times New Roman"/>
-          <w:color w:val="000000"/>
-        </w:rPr>
-      </w:pPr>
-      <w:r>
-        <w:rPr>
-          <w:rFonts w:ascii="Calibri" w:eastAsia="Times New Roman" w:hAnsi="Calibri" w:cs="Times New Roman"/>
-          <w:color w:val="000000"/>
-        </w:rPr>
-        <w:t xml:space="preserve">1.3 </w:t>
-      </w:r>
-      <w:r>
-        <w:rPr>
-          <w:rFonts w:ascii="Calibri" w:eastAsia="Times New Roman" w:hAnsi="Calibri" w:cs="Times New Roman"/>
-          <w:color w:val="000000"/>
-        </w:rPr>
-        <w:t>Create a list of integers from 1 to 12 and call it “a”</w:t>
-      </w:r>
-      <w:proofErr w:type="gramStart"/>
-      <w:r>
-        <w:rPr>
-          <w:rFonts w:ascii="Calibri" w:eastAsia="Times New Roman" w:hAnsi="Calibri" w:cs="Times New Roman"/>
-          <w:color w:val="000000"/>
-        </w:rPr>
-        <w:t>:</w:t>
-      </w:r>
-      <w:proofErr w:type="gramEnd"/>
-      <w:r>
-        <w:rPr>
-          <w:rFonts w:ascii="Calibri" w:eastAsia="Times New Roman" w:hAnsi="Calibri" w:cs="Times New Roman"/>
-          <w:color w:val="000000"/>
-        </w:rPr>
-        <w:br/>
-      </w:r>
-      <w:r>
-        <w:rPr>
-          <w:rFonts w:ascii="Courier New" w:eastAsia="Times New Roman" w:hAnsi="Courier New" w:cs="Courier New"/>
-          <w:color w:val="000000"/>
-        </w:rPr>
-        <w:t>a = 1:12</w:t>
-      </w:r>
-      <w:r>
-        <w:rPr>
-          <w:rFonts w:ascii="Courier New" w:eastAsia="Times New Roman" w:hAnsi="Courier New" w:cs="Courier New"/>
-          <w:color w:val="000000"/>
-        </w:rPr>
-        <w:br/>
-        <w:t>a   #</w:t>
-      </w:r>
-      <w:r>
-        <w:rPr>
-          <w:rFonts w:ascii="Calibri" w:eastAsia="Times New Roman" w:hAnsi="Calibri" w:cs="Times New Roman"/>
-          <w:color w:val="000000"/>
-        </w:rPr>
-        <w:t xml:space="preserve">(this will print </w:t>
-      </w:r>
-      <w:r>
-        <w:rPr>
-          <w:rFonts w:ascii="Courier New" w:eastAsia="Times New Roman" w:hAnsi="Courier New" w:cs="Courier New"/>
-          <w:color w:val="000000"/>
-        </w:rPr>
-        <w:t>a</w:t>
-      </w:r>
-      <w:r>
-        <w:rPr>
-          <w:rFonts w:ascii="Calibri" w:eastAsia="Times New Roman" w:hAnsi="Calibri" w:cs="Times New Roman"/>
-          <w:color w:val="000000"/>
-        </w:rPr>
-        <w:t>, so you can paste it into your homework; do this each time)</w:t>
-      </w:r>
-    </w:p>
-    <w:p>
-      <w:pPr>
-        <w:spacing w:after="0" w:line="240" w:lineRule="auto"/>
         <w:rPr>
           <w:rFonts w:ascii="Times New Roman" w:eastAsia="Times New Roman" w:hAnsi="Times New Roman" w:cs="Times New Roman"/>
           <w:sz w:val="24"/>
@@ -394,250 +445,366 @@
         <w:spacing w:after="0" w:line="240" w:lineRule="auto"/>
         <w:textAlignment w:val="baseline"/>
         <w:rPr>
-          <w:rFonts w:ascii="Calibri" w:eastAsia="Times New Roman" w:hAnsi="Calibri" w:cs="Times New Roman"/>
-          <w:color w:val="000000"/>
-        </w:rPr>
-      </w:pPr>
-      <w:r>
-        <w:rPr>
-          <w:rFonts w:ascii="Calibri" w:eastAsia="Times New Roman" w:hAnsi="Calibri" w:cs="Times New Roman"/>
-          <w:color w:val="000000"/>
-        </w:rPr>
-        <w:t xml:space="preserve">1.4 </w:t>
-      </w:r>
-      <w:r>
-        <w:rPr>
-          <w:rFonts w:ascii="Calibri" w:eastAsia="Times New Roman" w:hAnsi="Calibri" w:cs="Times New Roman"/>
-          <w:color w:val="000000"/>
-        </w:rPr>
-        <w:t>Create a sequence of odd numbers from 1 to 11:</w:t>
+          <w:rFonts w:ascii="Courier New" w:eastAsia="Times New Roman" w:hAnsi="Courier New" w:cs="Courier New"/>
+          <w:color w:val="000000"/>
+        </w:rPr>
+      </w:pPr>
+      <w:r>
+        <w:rPr>
+          <w:rFonts w:ascii="Calibri" w:eastAsia="Times New Roman" w:hAnsi="Calibri" w:cs="Times New Roman"/>
+          <w:color w:val="000000"/>
+        </w:rPr>
+        <w:t xml:space="preserve">1.2 </w:t>
+      </w:r>
+      <w:r>
+        <w:rPr>
+          <w:rFonts w:ascii="Calibri" w:eastAsia="Times New Roman" w:hAnsi="Calibri" w:cs="Times New Roman"/>
+          <w:color w:val="000000"/>
+        </w:rPr>
+        <w:t>Find the absolute value of 5.7 minus 6.8 divided by .58:</w:t>
+      </w:r>
+      <w:r>
+        <w:rPr>
+          <w:rFonts w:ascii="Calibri" w:eastAsia="Times New Roman" w:hAnsi="Calibri" w:cs="Times New Roman"/>
+          <w:color w:val="000000"/>
+        </w:rPr>
+        <w:br/>
+      </w:r>
+      <w:r>
+        <w:rPr>
+          <w:rFonts w:ascii="Courier New" w:eastAsia="Times New Roman" w:hAnsi="Courier New" w:cs="Courier New"/>
+          <w:color w:val="000000"/>
+        </w:rPr>
+        <w:t>abs(5.7-6.8)/.58</w:t>
       </w:r>
     </w:p>
     <w:p>
       <w:pPr>
         <w:spacing w:after="0" w:line="240" w:lineRule="auto"/>
-        <w:ind w:left="360"/>
+        <w:textAlignment w:val="baseline"/>
+        <w:rPr>
+          <w:rFonts w:ascii="Courier New" w:eastAsia="Times New Roman" w:hAnsi="Courier New" w:cs="Courier New"/>
+          <w:color w:val="000000"/>
+        </w:rPr>
+      </w:pPr>
+    </w:p>
+    <w:p>
+      <w:pPr>
+        <w:pStyle w:val="HTMLPreformatted"/>
+        <w:shd w:val="clear" w:color="auto" w:fill="FFFFFF"/>
+        <w:wordWrap w:val="0"/>
+        <w:spacing w:line="225" w:lineRule="atLeast"/>
+        <w:rPr>
+          <w:rStyle w:val="gem3dmtclfb"/>
+          <w:rFonts w:ascii="Lucida Console" w:hAnsi="Lucida Console"/>
+          <w:color w:val="0000FF"/>
+        </w:rPr>
+      </w:pPr>
+      <w:r>
+        <w:rPr>
+          <w:rStyle w:val="gem3dmtclgb"/>
+          <w:rFonts w:ascii="Lucida Console" w:hAnsi="Lucida Console"/>
+          <w:color w:val="0000FF"/>
+        </w:rPr>
+        <w:t xml:space="preserve">&gt; </w:t>
+      </w:r>
+      <w:r>
+        <w:rPr>
+          <w:rStyle w:val="gem3dmtclfb"/>
+          <w:rFonts w:ascii="Lucida Console" w:hAnsi="Lucida Console"/>
+          <w:color w:val="0000FF"/>
+        </w:rPr>
+        <w:t>abs(5.7-6.8)/.58</w:t>
+      </w:r>
+    </w:p>
+    <w:p>
+      <w:pPr>
+        <w:pStyle w:val="HTMLPreformatted"/>
+        <w:shd w:val="clear" w:color="auto" w:fill="FFFFFF"/>
+        <w:wordWrap w:val="0"/>
+        <w:spacing w:line="225" w:lineRule="atLeast"/>
+        <w:rPr>
+          <w:rFonts w:ascii="Lucida Console" w:hAnsi="Lucida Console"/>
+          <w:color w:val="000000"/>
+        </w:rPr>
+      </w:pPr>
+      <w:r>
+        <w:rPr>
+          <w:rFonts w:ascii="Lucida Console" w:hAnsi="Lucida Console"/>
+          <w:color w:val="000000"/>
+        </w:rPr>
+        <w:t>[1] 1.896552</w:t>
+      </w:r>
+    </w:p>
+    <w:p>
+      <w:pPr>
+        <w:spacing w:after="0" w:line="240" w:lineRule="auto"/>
+        <w:textAlignment w:val="baseline"/>
+        <w:rPr>
+          <w:rFonts w:ascii="Calibri" w:eastAsia="Times New Roman" w:hAnsi="Calibri" w:cs="Times New Roman"/>
+          <w:color w:val="000000"/>
+        </w:rPr>
+      </w:pPr>
+    </w:p>
+    <w:p>
+      <w:pPr>
+        <w:spacing w:after="0" w:line="240" w:lineRule="auto"/>
         <w:rPr>
           <w:rFonts w:ascii="Times New Roman" w:eastAsia="Times New Roman" w:hAnsi="Times New Roman" w:cs="Times New Roman"/>
           <w:sz w:val="24"/>
           <w:szCs w:val="24"/>
         </w:rPr>
       </w:pPr>
+    </w:p>
+    <w:p>
+      <w:pPr>
+        <w:spacing w:after="0" w:line="240" w:lineRule="auto"/>
+        <w:textAlignment w:val="baseline"/>
+        <w:rPr>
+          <w:rFonts w:ascii="Calibri" w:eastAsia="Times New Roman" w:hAnsi="Calibri" w:cs="Times New Roman"/>
+          <w:color w:val="000000"/>
+        </w:rPr>
+      </w:pPr>
+      <w:r>
+        <w:rPr>
+          <w:rFonts w:ascii="Calibri" w:eastAsia="Times New Roman" w:hAnsi="Calibri" w:cs="Times New Roman"/>
+          <w:color w:val="000000"/>
+        </w:rPr>
+        <w:t xml:space="preserve">1.3 </w:t>
+      </w:r>
+      <w:r>
+        <w:rPr>
+          <w:rFonts w:ascii="Calibri" w:eastAsia="Times New Roman" w:hAnsi="Calibri" w:cs="Times New Roman"/>
+          <w:color w:val="000000"/>
+        </w:rPr>
+        <w:t>Create a list of integers from 1 to 12 and call it “a”:</w:t>
+      </w:r>
+      <w:r>
+        <w:rPr>
+          <w:rFonts w:ascii="Calibri" w:eastAsia="Times New Roman" w:hAnsi="Calibri" w:cs="Times New Roman"/>
+          <w:color w:val="000000"/>
+        </w:rPr>
+        <w:br/>
+      </w:r>
       <w:r>
         <w:rPr>
           <w:rFonts w:ascii="Courier New" w:eastAsia="Times New Roman" w:hAnsi="Courier New" w:cs="Courier New"/>
           <w:color w:val="000000"/>
         </w:rPr>
-        <w:t xml:space="preserve">b = </w:t>
-      </w:r>
-      <w:proofErr w:type="gramStart"/>
+        <w:t>a = 1:12</w:t>
+      </w:r>
       <w:r>
         <w:rPr>
           <w:rFonts w:ascii="Courier New" w:eastAsia="Times New Roman" w:hAnsi="Courier New" w:cs="Courier New"/>
           <w:color w:val="000000"/>
         </w:rPr>
-        <w:t>c(</w:t>
-      </w:r>
-      <w:proofErr w:type="gramEnd"/>
+        <w:br/>
+        <w:t>a   #</w:t>
+      </w:r>
+      <w:r>
+        <w:rPr>
+          <w:rFonts w:ascii="Calibri" w:eastAsia="Times New Roman" w:hAnsi="Calibri" w:cs="Times New Roman"/>
+          <w:color w:val="000000"/>
+        </w:rPr>
+        <w:t xml:space="preserve">(this will print </w:t>
+      </w:r>
       <w:r>
         <w:rPr>
           <w:rFonts w:ascii="Courier New" w:eastAsia="Times New Roman" w:hAnsi="Courier New" w:cs="Courier New"/>
           <w:color w:val="000000"/>
         </w:rPr>
-        <w:t>1, 3, 5, 7, 9, 11)</w:t>
+        <w:t>a</w:t>
+      </w:r>
+      <w:r>
+        <w:rPr>
+          <w:rFonts w:ascii="Calibri" w:eastAsia="Times New Roman" w:hAnsi="Calibri" w:cs="Times New Roman"/>
+          <w:color w:val="000000"/>
+        </w:rPr>
+        <w:t>, so you can paste it into your homework; do this each time)</w:t>
       </w:r>
     </w:p>
     <w:p>
       <w:pPr>
         <w:spacing w:after="0" w:line="240" w:lineRule="auto"/>
-        <w:ind w:left="360"/>
+        <w:textAlignment w:val="baseline"/>
+        <w:rPr>
+          <w:rFonts w:ascii="Calibri" w:eastAsia="Times New Roman" w:hAnsi="Calibri" w:cs="Times New Roman"/>
+          <w:color w:val="000000"/>
+        </w:rPr>
+      </w:pPr>
+    </w:p>
+    <w:p>
+      <w:pPr>
+        <w:pStyle w:val="HTMLPreformatted"/>
+        <w:shd w:val="clear" w:color="auto" w:fill="FFFFFF"/>
+        <w:wordWrap w:val="0"/>
+        <w:spacing w:line="225" w:lineRule="atLeast"/>
+        <w:rPr>
+          <w:rStyle w:val="gem3dmtclfb"/>
+          <w:rFonts w:ascii="Lucida Console" w:hAnsi="Lucida Console"/>
+          <w:color w:val="0000FF"/>
+        </w:rPr>
+      </w:pPr>
+      <w:r>
+        <w:rPr>
+          <w:rStyle w:val="gem3dmtclgb"/>
+          <w:rFonts w:ascii="Lucida Console" w:hAnsi="Lucida Console"/>
+          <w:color w:val="0000FF"/>
+        </w:rPr>
+        <w:t xml:space="preserve">&gt; </w:t>
+      </w:r>
+      <w:r>
+        <w:rPr>
+          <w:rStyle w:val="gem3dmtclfb"/>
+          <w:rFonts w:ascii="Lucida Console" w:hAnsi="Lucida Console"/>
+          <w:color w:val="0000FF"/>
+        </w:rPr>
+        <w:t>a=1:12</w:t>
+      </w:r>
+    </w:p>
+    <w:p>
+      <w:pPr>
+        <w:pStyle w:val="HTMLPreformatted"/>
+        <w:shd w:val="clear" w:color="auto" w:fill="FFFFFF"/>
+        <w:wordWrap w:val="0"/>
+        <w:spacing w:line="225" w:lineRule="atLeast"/>
+        <w:rPr>
+          <w:rStyle w:val="gem3dmtclfb"/>
+          <w:rFonts w:ascii="Lucida Console" w:hAnsi="Lucida Console"/>
+          <w:color w:val="0000FF"/>
+        </w:rPr>
+      </w:pPr>
+      <w:r>
+        <w:rPr>
+          <w:rStyle w:val="gem3dmtclgb"/>
+          <w:rFonts w:ascii="Lucida Console" w:hAnsi="Lucida Console"/>
+          <w:color w:val="0000FF"/>
+        </w:rPr>
+        <w:t xml:space="preserve">&gt; </w:t>
+      </w:r>
+      <w:r>
+        <w:rPr>
+          <w:rStyle w:val="gem3dmtclfb"/>
+          <w:rFonts w:ascii="Lucida Console" w:hAnsi="Lucida Console"/>
+          <w:color w:val="0000FF"/>
+        </w:rPr>
+        <w:t>a</w:t>
+      </w:r>
+    </w:p>
+    <w:p>
+      <w:pPr>
+        <w:pStyle w:val="HTMLPreformatted"/>
+        <w:shd w:val="clear" w:color="auto" w:fill="FFFFFF"/>
+        <w:wordWrap w:val="0"/>
+        <w:spacing w:line="225" w:lineRule="atLeast"/>
+        <w:rPr>
+          <w:rFonts w:ascii="Lucida Console" w:hAnsi="Lucida Console"/>
+          <w:color w:val="000000"/>
+        </w:rPr>
+      </w:pPr>
+      <w:r>
+        <w:rPr>
+          <w:rFonts w:ascii="Lucida Console" w:hAnsi="Lucida Console"/>
+          <w:color w:val="000000"/>
+        </w:rPr>
+        <w:t xml:space="preserve"> [1]  1  2  3  4  5  6  7  8  9 10 11 12</w:t>
+      </w:r>
+    </w:p>
+    <w:p>
+      <w:pPr>
+        <w:spacing w:after="0" w:line="240" w:lineRule="auto"/>
+        <w:textAlignment w:val="baseline"/>
+        <w:rPr>
+          <w:rFonts w:ascii="Calibri" w:eastAsia="Times New Roman" w:hAnsi="Calibri" w:cs="Times New Roman"/>
+          <w:color w:val="000000"/>
+        </w:rPr>
+      </w:pPr>
+    </w:p>
+    <w:p>
+      <w:pPr>
+        <w:spacing w:after="0" w:line="240" w:lineRule="auto"/>
         <w:rPr>
           <w:rFonts w:ascii="Times New Roman" w:eastAsia="Times New Roman" w:hAnsi="Times New Roman" w:cs="Times New Roman"/>
           <w:sz w:val="24"/>
           <w:szCs w:val="24"/>
         </w:rPr>
       </w:pPr>
-      <w:proofErr w:type="gramStart"/>
-      <w:r>
-        <w:rPr>
-          <w:rFonts w:ascii="Courier New" w:eastAsia="Times New Roman" w:hAnsi="Courier New" w:cs="Courier New"/>
-          <w:color w:val="000000"/>
-        </w:rPr>
-        <w:t>b</w:t>
-      </w:r>
-      <w:proofErr w:type="gramEnd"/>
     </w:p>
     <w:p>
       <w:pPr>
         <w:spacing w:after="0" w:line="240" w:lineRule="auto"/>
+        <w:textAlignment w:val="baseline"/>
+        <w:rPr>
+          <w:rFonts w:ascii="Calibri" w:eastAsia="Times New Roman" w:hAnsi="Calibri" w:cs="Times New Roman"/>
+          <w:color w:val="000000"/>
+        </w:rPr>
+      </w:pPr>
+      <w:r>
+        <w:rPr>
+          <w:rFonts w:ascii="Calibri" w:eastAsia="Times New Roman" w:hAnsi="Calibri" w:cs="Times New Roman"/>
+          <w:color w:val="000000"/>
+        </w:rPr>
+        <w:t xml:space="preserve">1.4 </w:t>
+      </w:r>
+      <w:r>
+        <w:rPr>
+          <w:rFonts w:ascii="Calibri" w:eastAsia="Times New Roman" w:hAnsi="Calibri" w:cs="Times New Roman"/>
+          <w:color w:val="000000"/>
+        </w:rPr>
+        <w:t>Create a sequence of odd numbers from 1 to 11:</w:t>
+      </w:r>
+    </w:p>
+    <w:p>
+      <w:pPr>
+        <w:spacing w:after="0" w:line="240" w:lineRule="auto"/>
+        <w:ind w:left="360"/>
         <w:rPr>
           <w:rFonts w:ascii="Times New Roman" w:eastAsia="Times New Roman" w:hAnsi="Times New Roman" w:cs="Times New Roman"/>
           <w:sz w:val="24"/>
           <w:szCs w:val="24"/>
         </w:rPr>
       </w:pPr>
+      <w:r>
+        <w:rPr>
+          <w:rFonts w:ascii="Courier New" w:eastAsia="Times New Roman" w:hAnsi="Courier New" w:cs="Courier New"/>
+          <w:color w:val="000000"/>
+        </w:rPr>
+        <w:t xml:space="preserve">b = </w:t>
+      </w:r>
+      <w:proofErr w:type="gramStart"/>
+      <w:r>
+        <w:rPr>
+          <w:rFonts w:ascii="Courier New" w:eastAsia="Times New Roman" w:hAnsi="Courier New" w:cs="Courier New"/>
+          <w:color w:val="000000"/>
+        </w:rPr>
+        <w:t>c(</w:t>
+      </w:r>
+      <w:proofErr w:type="gramEnd"/>
+      <w:r>
+        <w:rPr>
+          <w:rFonts w:ascii="Courier New" w:eastAsia="Times New Roman" w:hAnsi="Courier New" w:cs="Courier New"/>
+          <w:color w:val="000000"/>
+        </w:rPr>
+        <w:t>1, 3, 5, 7, 9, 11)</w:t>
+      </w:r>
     </w:p>
     <w:p>
       <w:pPr>
         <w:spacing w:after="0" w:line="240" w:lineRule="auto"/>
-        <w:textAlignment w:val="baseline"/>
-        <w:rPr>
-          <w:rFonts w:ascii="Calibri" w:eastAsia="Times New Roman" w:hAnsi="Calibri" w:cs="Times New Roman"/>
-          <w:color w:val="000000"/>
-        </w:rPr>
-      </w:pPr>
-      <w:r>
-        <w:rPr>
-          <w:rFonts w:ascii="Calibri" w:eastAsia="Times New Roman" w:hAnsi="Calibri" w:cs="Times New Roman"/>
-          <w:color w:val="000000"/>
-        </w:rPr>
-        <w:t xml:space="preserve">1.5 </w:t>
-      </w:r>
-      <w:r>
-        <w:rPr>
-          <w:rFonts w:ascii="Calibri" w:eastAsia="Times New Roman" w:hAnsi="Calibri" w:cs="Times New Roman"/>
-          <w:color w:val="000000"/>
-        </w:rPr>
-        <w:t>Create the same sequence in another way</w:t>
-      </w:r>
-      <w:proofErr w:type="gramStart"/>
-      <w:r>
-        <w:rPr>
-          <w:rFonts w:ascii="Calibri" w:eastAsia="Times New Roman" w:hAnsi="Calibri" w:cs="Times New Roman"/>
-          <w:color w:val="000000"/>
-        </w:rPr>
-        <w:t>:</w:t>
-      </w:r>
-      <w:proofErr w:type="gramEnd"/>
-      <w:r>
-        <w:rPr>
-          <w:rFonts w:ascii="Calibri" w:eastAsia="Times New Roman" w:hAnsi="Calibri" w:cs="Times New Roman"/>
-          <w:color w:val="000000"/>
-        </w:rPr>
-        <w:br/>
-      </w:r>
-      <w:r>
-        <w:rPr>
-          <w:rFonts w:ascii="Courier New" w:eastAsia="Times New Roman" w:hAnsi="Courier New" w:cs="Courier New"/>
-          <w:color w:val="000000"/>
-        </w:rPr>
-        <w:t xml:space="preserve">c = </w:t>
-      </w:r>
-      <w:proofErr w:type="spellStart"/>
-      <w:r>
-        <w:rPr>
-          <w:rFonts w:ascii="Courier New" w:eastAsia="Times New Roman" w:hAnsi="Courier New" w:cs="Courier New"/>
-          <w:color w:val="000000"/>
-        </w:rPr>
-        <w:t>seq</w:t>
-      </w:r>
-      <w:proofErr w:type="spellEnd"/>
-      <w:r>
-        <w:rPr>
-          <w:rFonts w:ascii="Courier New" w:eastAsia="Times New Roman" w:hAnsi="Courier New" w:cs="Courier New"/>
-          <w:color w:val="000000"/>
-        </w:rPr>
-        <w:t>(1,11, 2)</w:t>
-      </w:r>
-      <w:r>
-        <w:rPr>
-          <w:rFonts w:ascii="Courier New" w:eastAsia="Times New Roman" w:hAnsi="Courier New" w:cs="Courier New"/>
-          <w:color w:val="000000"/>
-        </w:rPr>
-        <w:br/>
-        <w:t>c</w:t>
-      </w:r>
-    </w:p>
-    <w:p>
-      <w:pPr>
-        <w:spacing w:after="0" w:line="240" w:lineRule="auto"/>
+        <w:ind w:left="360"/>
         <w:rPr>
           <w:rFonts w:ascii="Times New Roman" w:eastAsia="Times New Roman" w:hAnsi="Times New Roman" w:cs="Times New Roman"/>
           <w:sz w:val="24"/>
           <w:szCs w:val="24"/>
         </w:rPr>
       </w:pPr>
-    </w:p>
-    <w:p>
-      <w:pPr>
-        <w:spacing w:after="0" w:line="240" w:lineRule="auto"/>
-        <w:textAlignment w:val="baseline"/>
-        <w:rPr>
-          <w:rFonts w:ascii="Calibri" w:eastAsia="Times New Roman" w:hAnsi="Calibri" w:cs="Times New Roman"/>
-          <w:color w:val="000000"/>
-        </w:rPr>
-      </w:pPr>
-      <w:r>
-        <w:rPr>
-          <w:rFonts w:ascii="Calibri" w:eastAsia="Times New Roman" w:hAnsi="Calibri" w:cs="Times New Roman"/>
-          <w:color w:val="000000"/>
-        </w:rPr>
-        <w:t xml:space="preserve">1.6 </w:t>
-      </w:r>
-      <w:bookmarkStart w:id="0" w:name="_GoBack"/>
-      <w:bookmarkEnd w:id="0"/>
-      <w:r>
-        <w:rPr>
-          <w:rFonts w:ascii="Calibri" w:eastAsia="Times New Roman" w:hAnsi="Calibri" w:cs="Times New Roman"/>
-          <w:color w:val="000000"/>
-        </w:rPr>
-        <w:t>Take the natural log (ln) of a. (Note that this is done to the entire “vector” called a.)</w:t>
-      </w:r>
       <w:r>
         <w:rPr>
           <w:rFonts w:ascii="Courier New" w:eastAsia="Times New Roman" w:hAnsi="Courier New" w:cs="Courier New"/>
           <w:color w:val="000000"/>
         </w:rPr>
-        <w:br/>
-      </w:r>
-      <w:proofErr w:type="spellStart"/>
-      <w:r>
-        <w:rPr>
-          <w:rFonts w:ascii="Courier New" w:eastAsia="Times New Roman" w:hAnsi="Courier New" w:cs="Courier New"/>
-          <w:color w:val="000000"/>
-        </w:rPr>
-        <w:t>ln.a</w:t>
-      </w:r>
-      <w:proofErr w:type="spellEnd"/>
-      <w:r>
-        <w:rPr>
-          <w:rFonts w:ascii="Courier New" w:eastAsia="Times New Roman" w:hAnsi="Courier New" w:cs="Courier New"/>
-          <w:color w:val="000000"/>
-        </w:rPr>
-        <w:t xml:space="preserve"> = </w:t>
-      </w:r>
-      <w:proofErr w:type="gramStart"/>
-      <w:r>
-        <w:rPr>
-          <w:rFonts w:ascii="Courier New" w:eastAsia="Times New Roman" w:hAnsi="Courier New" w:cs="Courier New"/>
-          <w:color w:val="000000"/>
-        </w:rPr>
-        <w:t>log(</w:t>
-      </w:r>
-      <w:proofErr w:type="gramEnd"/>
-      <w:r>
-        <w:rPr>
-          <w:rFonts w:ascii="Courier New" w:eastAsia="Times New Roman" w:hAnsi="Courier New" w:cs="Courier New"/>
-          <w:color w:val="000000"/>
-        </w:rPr>
-        <w:t>a)</w:t>
-      </w:r>
-      <w:r>
-        <w:rPr>
-          <w:rFonts w:ascii="Courier New" w:eastAsia="Times New Roman" w:hAnsi="Courier New" w:cs="Courier New"/>
-          <w:color w:val="000000"/>
-        </w:rPr>
-        <w:br/>
-      </w:r>
-      <w:proofErr w:type="spellStart"/>
-      <w:r>
-        <w:rPr>
-          <w:rFonts w:ascii="Courier New" w:eastAsia="Times New Roman" w:hAnsi="Courier New" w:cs="Courier New"/>
-          <w:color w:val="000000"/>
-        </w:rPr>
-        <w:t>ln.a</w:t>
-      </w:r>
-      <w:proofErr w:type="spellEnd"/>
+        <w:t>b</w:t>
+      </w:r>
     </w:p>
     <w:p>
       <w:pPr>
@@ -651,164 +818,439 @@
     </w:p>
     <w:p>
       <w:pPr>
-        <w:spacing w:after="160" w:line="240" w:lineRule="auto"/>
+        <w:pStyle w:val="HTMLPreformatted"/>
+        <w:shd w:val="clear" w:color="auto" w:fill="FFFFFF"/>
+        <w:wordWrap w:val="0"/>
+        <w:spacing w:line="225" w:lineRule="atLeast"/>
+        <w:rPr>
+          <w:rStyle w:val="gem3dmtclfb"/>
+          <w:rFonts w:ascii="Lucida Console" w:hAnsi="Lucida Console"/>
+          <w:color w:val="0000FF"/>
+        </w:rPr>
+      </w:pPr>
+      <w:r>
+        <w:rPr>
+          <w:rStyle w:val="gem3dmtclgb"/>
+          <w:rFonts w:ascii="Lucida Console" w:hAnsi="Lucida Console"/>
+          <w:color w:val="0000FF"/>
+        </w:rPr>
+        <w:t xml:space="preserve">&gt; </w:t>
+      </w:r>
+      <w:r>
+        <w:rPr>
+          <w:rStyle w:val="gem3dmtclfb"/>
+          <w:rFonts w:ascii="Lucida Console" w:hAnsi="Lucida Console"/>
+          <w:color w:val="0000FF"/>
+        </w:rPr>
+        <w:t>b=c(1,3,5,7,9,11)</w:t>
+      </w:r>
+    </w:p>
+    <w:p>
+      <w:pPr>
+        <w:pStyle w:val="HTMLPreformatted"/>
+        <w:shd w:val="clear" w:color="auto" w:fill="FFFFFF"/>
+        <w:wordWrap w:val="0"/>
+        <w:spacing w:line="225" w:lineRule="atLeast"/>
+        <w:rPr>
+          <w:rStyle w:val="gem3dmtclfb"/>
+          <w:rFonts w:ascii="Lucida Console" w:hAnsi="Lucida Console"/>
+          <w:color w:val="0000FF"/>
+        </w:rPr>
+      </w:pPr>
+      <w:r>
+        <w:rPr>
+          <w:rStyle w:val="gem3dmtclgb"/>
+          <w:rFonts w:ascii="Lucida Console" w:hAnsi="Lucida Console"/>
+          <w:color w:val="0000FF"/>
+        </w:rPr>
+        <w:t xml:space="preserve">&gt; </w:t>
+      </w:r>
+      <w:r>
+        <w:rPr>
+          <w:rStyle w:val="gem3dmtclfb"/>
+          <w:rFonts w:ascii="Lucida Console" w:hAnsi="Lucida Console"/>
+          <w:color w:val="0000FF"/>
+        </w:rPr>
+        <w:t>b</w:t>
+      </w:r>
+    </w:p>
+    <w:p>
+      <w:pPr>
+        <w:pStyle w:val="HTMLPreformatted"/>
+        <w:shd w:val="clear" w:color="auto" w:fill="FFFFFF"/>
+        <w:wordWrap w:val="0"/>
+        <w:spacing w:line="225" w:lineRule="atLeast"/>
+        <w:rPr>
+          <w:rFonts w:ascii="Lucida Console" w:hAnsi="Lucida Console"/>
+          <w:color w:val="000000"/>
+        </w:rPr>
+      </w:pPr>
+      <w:r>
+        <w:rPr>
+          <w:rFonts w:ascii="Lucida Console" w:hAnsi="Lucida Console"/>
+          <w:color w:val="000000"/>
+        </w:rPr>
+        <w:t>[1]  1  3  5  7  9 11</w:t>
+      </w:r>
+    </w:p>
+    <w:p>
+      <w:pPr>
+        <w:spacing w:after="0" w:line="240" w:lineRule="auto"/>
         <w:rPr>
           <w:rFonts w:ascii="Times New Roman" w:eastAsia="Times New Roman" w:hAnsi="Times New Roman" w:cs="Times New Roman"/>
           <w:sz w:val="24"/>
           <w:szCs w:val="24"/>
         </w:rPr>
       </w:pPr>
-      <w:r>
-        <w:rPr>
-          <w:rFonts w:ascii="Calibri" w:eastAsia="Times New Roman" w:hAnsi="Calibri" w:cs="Times New Roman"/>
-          <w:color w:val="000000"/>
-        </w:rPr>
-        <w:t>1.7 Compute the squares of the odd numbers from 1 to 11.</w:t>
-      </w:r>
-    </w:p>
-    <w:p>
-      <w:pPr>
-        <w:spacing w:after="160" w:line="240" w:lineRule="auto"/>
+    </w:p>
+    <w:p>
+      <w:pPr>
+        <w:spacing w:after="0" w:line="240" w:lineRule="auto"/>
         <w:rPr>
           <w:rFonts w:ascii="Times New Roman" w:eastAsia="Times New Roman" w:hAnsi="Times New Roman" w:cs="Times New Roman"/>
           <w:sz w:val="24"/>
           <w:szCs w:val="24"/>
         </w:rPr>
       </w:pPr>
-      <w:r>
-        <w:rPr>
-          <w:rFonts w:ascii="Calibri" w:eastAsia="Times New Roman" w:hAnsi="Calibri" w:cs="Times New Roman"/>
-          <w:color w:val="000000"/>
-        </w:rPr>
-        <w:t xml:space="preserve">1.8 </w:t>
-      </w:r>
-      <w:proofErr w:type="gramStart"/>
-      <w:r>
-        <w:rPr>
-          <w:rFonts w:ascii="Calibri" w:eastAsia="Times New Roman" w:hAnsi="Calibri" w:cs="Times New Roman"/>
-          <w:color w:val="000000"/>
-        </w:rPr>
-        <w:t xml:space="preserve">Use </w:t>
+    </w:p>
+    <w:p>
+      <w:pPr>
+        <w:spacing w:after="0" w:line="240" w:lineRule="auto"/>
+        <w:textAlignment w:val="baseline"/>
+        <w:rPr>
+          <w:rFonts w:ascii="Calibri" w:eastAsia="Times New Roman" w:hAnsi="Calibri" w:cs="Times New Roman"/>
+          <w:color w:val="000000"/>
+        </w:rPr>
+      </w:pPr>
+      <w:r>
+        <w:rPr>
+          <w:rFonts w:ascii="Calibri" w:eastAsia="Times New Roman" w:hAnsi="Calibri" w:cs="Times New Roman"/>
+          <w:color w:val="000000"/>
+        </w:rPr>
+        <w:t xml:space="preserve">1.5 </w:t>
+      </w:r>
+      <w:r>
+        <w:rPr>
+          <w:rFonts w:ascii="Calibri" w:eastAsia="Times New Roman" w:hAnsi="Calibri" w:cs="Times New Roman"/>
+          <w:color w:val="000000"/>
+        </w:rPr>
+        <w:t>Create the same sequence in another way:</w:t>
+      </w:r>
+      <w:r>
+        <w:rPr>
+          <w:rFonts w:ascii="Calibri" w:eastAsia="Times New Roman" w:hAnsi="Calibri" w:cs="Times New Roman"/>
+          <w:color w:val="000000"/>
+        </w:rPr>
+        <w:br/>
       </w:r>
       <w:r>
         <w:rPr>
           <w:rFonts w:ascii="Courier New" w:eastAsia="Times New Roman" w:hAnsi="Courier New" w:cs="Courier New"/>
           <w:color w:val="000000"/>
         </w:rPr>
-        <w:t>?</w:t>
+        <w:t xml:space="preserve">c = </w:t>
       </w:r>
       <w:proofErr w:type="spellStart"/>
-      <w:proofErr w:type="gramEnd"/>
       <w:r>
         <w:rPr>
           <w:rFonts w:ascii="Courier New" w:eastAsia="Times New Roman" w:hAnsi="Courier New" w:cs="Courier New"/>
           <w:color w:val="000000"/>
         </w:rPr>
-        <w:t>sd</w:t>
+        <w:t>seq</w:t>
       </w:r>
       <w:proofErr w:type="spellEnd"/>
       <w:r>
         <w:rPr>
-          <w:rFonts w:ascii="Calibri" w:eastAsia="Times New Roman" w:hAnsi="Calibri" w:cs="Times New Roman"/>
-          <w:color w:val="000000"/>
-        </w:rPr>
-        <w:t xml:space="preserve"> to view the help file for the </w:t>
-      </w:r>
-      <w:proofErr w:type="spellStart"/>
-      <w:r>
-        <w:rPr>
           <w:rFonts w:ascii="Courier New" w:eastAsia="Times New Roman" w:hAnsi="Courier New" w:cs="Courier New"/>
           <w:color w:val="000000"/>
         </w:rPr>
-        <w:t>sd</w:t>
-      </w:r>
-      <w:proofErr w:type="spellEnd"/>
-      <w:r>
-        <w:rPr>
-          <w:rFonts w:ascii="Calibri" w:eastAsia="Times New Roman" w:hAnsi="Calibri" w:cs="Times New Roman"/>
-          <w:color w:val="000000"/>
-        </w:rPr>
-        <w:t xml:space="preserve"> function.  What does it do?</w:t>
-      </w:r>
-    </w:p>
-    <w:p>
-      <w:pPr>
-        <w:spacing w:after="160" w:line="240" w:lineRule="auto"/>
+        <w:t>(1,11, 2)</w:t>
+      </w:r>
+      <w:r>
+        <w:rPr>
+          <w:rFonts w:ascii="Courier New" w:eastAsia="Times New Roman" w:hAnsi="Courier New" w:cs="Courier New"/>
+          <w:color w:val="000000"/>
+        </w:rPr>
+        <w:br/>
+        <w:t>c</w:t>
+      </w:r>
+    </w:p>
+    <w:p>
+      <w:pPr>
+        <w:pStyle w:val="HTMLPreformatted"/>
+        <w:shd w:val="clear" w:color="auto" w:fill="FFFFFF"/>
+        <w:wordWrap w:val="0"/>
+        <w:spacing w:line="225" w:lineRule="atLeast"/>
+        <w:rPr>
+          <w:rStyle w:val="gem3dmtclfb"/>
+          <w:rFonts w:ascii="Lucida Console" w:hAnsi="Lucida Console"/>
+          <w:color w:val="0000FF"/>
+        </w:rPr>
+      </w:pPr>
+      <w:r>
+        <w:rPr>
+          <w:rStyle w:val="gem3dmtclgb"/>
+          <w:rFonts w:ascii="Lucida Console" w:hAnsi="Lucida Console"/>
+          <w:color w:val="0000FF"/>
+        </w:rPr>
+        <w:lastRenderedPageBreak/>
+        <w:t xml:space="preserve">&gt; </w:t>
+      </w:r>
+      <w:r>
+        <w:rPr>
+          <w:rStyle w:val="gem3dmtclfb"/>
+          <w:rFonts w:ascii="Lucida Console" w:hAnsi="Lucida Console"/>
+          <w:color w:val="0000FF"/>
+        </w:rPr>
+        <w:t>c=seq(1,11,2)</w:t>
+      </w:r>
+    </w:p>
+    <w:p>
+      <w:pPr>
+        <w:pStyle w:val="HTMLPreformatted"/>
+        <w:shd w:val="clear" w:color="auto" w:fill="FFFFFF"/>
+        <w:wordWrap w:val="0"/>
+        <w:spacing w:line="225" w:lineRule="atLeast"/>
+        <w:rPr>
+          <w:rStyle w:val="gem3dmtclfb"/>
+          <w:rFonts w:ascii="Lucida Console" w:hAnsi="Lucida Console"/>
+          <w:color w:val="0000FF"/>
+        </w:rPr>
+      </w:pPr>
+      <w:r>
+        <w:rPr>
+          <w:rStyle w:val="gem3dmtclgb"/>
+          <w:rFonts w:ascii="Lucida Console" w:hAnsi="Lucida Console"/>
+          <w:color w:val="0000FF"/>
+        </w:rPr>
+        <w:t xml:space="preserve">&gt; </w:t>
+      </w:r>
+      <w:r>
+        <w:rPr>
+          <w:rStyle w:val="gem3dmtclfb"/>
+          <w:rFonts w:ascii="Lucida Console" w:hAnsi="Lucida Console"/>
+          <w:color w:val="0000FF"/>
+        </w:rPr>
+        <w:t>c</w:t>
+      </w:r>
+    </w:p>
+    <w:p>
+      <w:pPr>
+        <w:pStyle w:val="HTMLPreformatted"/>
+        <w:shd w:val="clear" w:color="auto" w:fill="FFFFFF"/>
+        <w:wordWrap w:val="0"/>
+        <w:spacing w:line="225" w:lineRule="atLeast"/>
+        <w:rPr>
+          <w:rFonts w:ascii="Lucida Console" w:hAnsi="Lucida Console"/>
+          <w:color w:val="000000"/>
+        </w:rPr>
+      </w:pPr>
+      <w:r>
+        <w:rPr>
+          <w:rFonts w:ascii="Lucida Console" w:hAnsi="Lucida Console"/>
+          <w:color w:val="000000"/>
+        </w:rPr>
+        <w:t>[1]  1  3  5  7  9 11</w:t>
+      </w:r>
+    </w:p>
+    <w:p>
+      <w:pPr>
+        <w:spacing w:after="0" w:line="240" w:lineRule="auto"/>
         <w:rPr>
           <w:rFonts w:ascii="Times New Roman" w:eastAsia="Times New Roman" w:hAnsi="Times New Roman" w:cs="Times New Roman"/>
           <w:sz w:val="24"/>
           <w:szCs w:val="24"/>
         </w:rPr>
       </w:pPr>
-      <w:r>
-        <w:rPr>
-          <w:rFonts w:ascii="Calibri" w:eastAsia="Times New Roman" w:hAnsi="Calibri" w:cs="Times New Roman"/>
-          <w:color w:val="000000"/>
-        </w:rPr>
-        <w:t>1.9. Create a variable Name that contains your first name.  Because your name is a character string, not a number, you will need to put it in quotes so that R knows not to go looking for a variable with that name:</w:t>
-      </w:r>
-    </w:p>
-    <w:p>
-      <w:pPr>
-        <w:spacing w:after="160" w:line="240" w:lineRule="auto"/>
-        <w:ind w:left="360"/>
+    </w:p>
+    <w:p>
+      <w:pPr>
+        <w:spacing w:after="0" w:line="240" w:lineRule="auto"/>
         <w:rPr>
           <w:rFonts w:ascii="Times New Roman" w:eastAsia="Times New Roman" w:hAnsi="Times New Roman" w:cs="Times New Roman"/>
           <w:sz w:val="24"/>
           <w:szCs w:val="24"/>
         </w:rPr>
       </w:pPr>
+    </w:p>
+    <w:p>
+      <w:pPr>
+        <w:spacing w:after="0" w:line="240" w:lineRule="auto"/>
+        <w:textAlignment w:val="baseline"/>
+        <w:rPr>
+          <w:rFonts w:ascii="Calibri" w:eastAsia="Times New Roman" w:hAnsi="Calibri" w:cs="Times New Roman"/>
+          <w:color w:val="000000"/>
+        </w:rPr>
+      </w:pPr>
+      <w:r>
+        <w:rPr>
+          <w:rFonts w:ascii="Calibri" w:eastAsia="Times New Roman" w:hAnsi="Calibri" w:cs="Times New Roman"/>
+          <w:color w:val="000000"/>
+        </w:rPr>
+        <w:t xml:space="preserve">1.6 </w:t>
+      </w:r>
+      <w:r>
+        <w:rPr>
+          <w:rFonts w:ascii="Calibri" w:eastAsia="Times New Roman" w:hAnsi="Calibri" w:cs="Times New Roman"/>
+          <w:color w:val="000000"/>
+        </w:rPr>
+        <w:t>Take the natural log (ln) of a. (Note that this is done to the entire “vector” called a.)</w:t>
+      </w:r>
       <w:r>
         <w:rPr>
           <w:rFonts w:ascii="Courier New" w:eastAsia="Times New Roman" w:hAnsi="Courier New" w:cs="Courier New"/>
           <w:color w:val="000000"/>
         </w:rPr>
-        <w:t>Name = "Susan"</w:t>
-      </w:r>
-    </w:p>
-    <w:p>
-      <w:pPr>
-        <w:spacing w:after="160" w:line="240" w:lineRule="auto"/>
+        <w:br/>
+      </w:r>
+      <w:proofErr w:type="spellStart"/>
+      <w:r>
+        <w:rPr>
+          <w:rFonts w:ascii="Courier New" w:eastAsia="Times New Roman" w:hAnsi="Courier New" w:cs="Courier New"/>
+          <w:color w:val="000000"/>
+        </w:rPr>
+        <w:t>ln.a</w:t>
+      </w:r>
+      <w:proofErr w:type="spellEnd"/>
+      <w:r>
+        <w:rPr>
+          <w:rFonts w:ascii="Courier New" w:eastAsia="Times New Roman" w:hAnsi="Courier New" w:cs="Courier New"/>
+          <w:color w:val="000000"/>
+        </w:rPr>
+        <w:t xml:space="preserve"> = log(a)</w:t>
+      </w:r>
+      <w:r>
+        <w:rPr>
+          <w:rFonts w:ascii="Courier New" w:eastAsia="Times New Roman" w:hAnsi="Courier New" w:cs="Courier New"/>
+          <w:color w:val="000000"/>
+        </w:rPr>
+        <w:br/>
+      </w:r>
+      <w:proofErr w:type="spellStart"/>
+      <w:r>
+        <w:rPr>
+          <w:rFonts w:ascii="Courier New" w:eastAsia="Times New Roman" w:hAnsi="Courier New" w:cs="Courier New"/>
+          <w:color w:val="000000"/>
+        </w:rPr>
+        <w:t>ln.a</w:t>
+      </w:r>
+      <w:proofErr w:type="spellEnd"/>
+    </w:p>
+    <w:p>
+      <w:pPr>
+        <w:spacing w:after="0" w:line="240" w:lineRule="auto"/>
         <w:rPr>
           <w:rFonts w:ascii="Times New Roman" w:eastAsia="Times New Roman" w:hAnsi="Times New Roman" w:cs="Times New Roman"/>
           <w:sz w:val="24"/>
           <w:szCs w:val="24"/>
         </w:rPr>
       </w:pPr>
-      <w:r>
-        <w:rPr>
-          <w:rFonts w:ascii="Calibri" w:eastAsia="Times New Roman" w:hAnsi="Calibri" w:cs="Times New Roman"/>
-          <w:color w:val="000000"/>
-        </w:rPr>
-        <w:t>Then type</w:t>
-      </w:r>
-    </w:p>
-    <w:p>
-      <w:pPr>
-        <w:spacing w:after="160" w:line="240" w:lineRule="auto"/>
-        <w:ind w:left="360"/>
+    </w:p>
+    <w:p>
+      <w:pPr>
+        <w:pStyle w:val="HTMLPreformatted"/>
+        <w:shd w:val="clear" w:color="auto" w:fill="FFFFFF"/>
+        <w:wordWrap w:val="0"/>
+        <w:spacing w:line="225" w:lineRule="atLeast"/>
+        <w:rPr>
+          <w:rStyle w:val="gem3dmtclfb"/>
+          <w:rFonts w:ascii="Lucida Console" w:hAnsi="Lucida Console"/>
+          <w:color w:val="0000FF"/>
+        </w:rPr>
+      </w:pPr>
+      <w:r>
+        <w:rPr>
+          <w:rStyle w:val="gem3dmtclgb"/>
+          <w:rFonts w:ascii="Lucida Console" w:hAnsi="Lucida Console"/>
+          <w:color w:val="0000FF"/>
+        </w:rPr>
+        <w:t xml:space="preserve">&gt; </w:t>
+      </w:r>
+      <w:r>
+        <w:rPr>
+          <w:rStyle w:val="gem3dmtclfb"/>
+          <w:rFonts w:ascii="Lucida Console" w:hAnsi="Lucida Console"/>
+          <w:color w:val="0000FF"/>
+        </w:rPr>
+        <w:t>ln.a=log(a)</w:t>
+      </w:r>
+    </w:p>
+    <w:p>
+      <w:pPr>
+        <w:pStyle w:val="HTMLPreformatted"/>
+        <w:shd w:val="clear" w:color="auto" w:fill="FFFFFF"/>
+        <w:wordWrap w:val="0"/>
+        <w:spacing w:line="225" w:lineRule="atLeast"/>
+        <w:rPr>
+          <w:rStyle w:val="gem3dmtclfb"/>
+          <w:rFonts w:ascii="Lucida Console" w:hAnsi="Lucida Console"/>
+          <w:color w:val="0000FF"/>
+        </w:rPr>
+      </w:pPr>
+      <w:r>
+        <w:rPr>
+          <w:rStyle w:val="gem3dmtclgb"/>
+          <w:rFonts w:ascii="Lucida Console" w:hAnsi="Lucida Console"/>
+          <w:color w:val="0000FF"/>
+        </w:rPr>
+        <w:t xml:space="preserve">&gt; </w:t>
+      </w:r>
+      <w:r>
+        <w:rPr>
+          <w:rStyle w:val="gem3dmtclfb"/>
+          <w:rFonts w:ascii="Lucida Console" w:hAnsi="Lucida Console"/>
+          <w:color w:val="0000FF"/>
+        </w:rPr>
+        <w:t>ln.a</w:t>
+      </w:r>
+    </w:p>
+    <w:p>
+      <w:pPr>
+        <w:pStyle w:val="HTMLPreformatted"/>
+        <w:shd w:val="clear" w:color="auto" w:fill="FFFFFF"/>
+        <w:wordWrap w:val="0"/>
+        <w:spacing w:line="225" w:lineRule="atLeast"/>
+        <w:rPr>
+          <w:rFonts w:ascii="Lucida Console" w:hAnsi="Lucida Console"/>
+          <w:color w:val="000000"/>
+        </w:rPr>
+      </w:pPr>
+      <w:r>
+        <w:rPr>
+          <w:rFonts w:ascii="Lucida Console" w:hAnsi="Lucida Console"/>
+          <w:color w:val="000000"/>
+        </w:rPr>
+        <w:t xml:space="preserve"> [1] 0.0000000 0.6931472 1.0986123 1.3862944 1.6094379 1.7917595 1.9459101 2.0794415 2.1972246 2.3025851 2.3978953</w:t>
+      </w:r>
+    </w:p>
+    <w:p>
+      <w:pPr>
+        <w:pStyle w:val="HTMLPreformatted"/>
+        <w:shd w:val="clear" w:color="auto" w:fill="FFFFFF"/>
+        <w:wordWrap w:val="0"/>
+        <w:spacing w:line="225" w:lineRule="atLeast"/>
+        <w:rPr>
+          <w:rFonts w:ascii="Lucida Console" w:hAnsi="Lucida Console"/>
+          <w:color w:val="000000"/>
+        </w:rPr>
+      </w:pPr>
+      <w:r>
+        <w:rPr>
+          <w:rFonts w:ascii="Lucida Console" w:hAnsi="Lucida Console"/>
+          <w:color w:val="000000"/>
+        </w:rPr>
+        <w:t>[12] 2.4849066</w:t>
+      </w:r>
+    </w:p>
+    <w:p>
+      <w:pPr>
+        <w:spacing w:after="0" w:line="240" w:lineRule="auto"/>
         <w:rPr>
           <w:rFonts w:ascii="Times New Roman" w:eastAsia="Times New Roman" w:hAnsi="Times New Roman" w:cs="Times New Roman"/>
           <w:sz w:val="24"/>
           <w:szCs w:val="24"/>
         </w:rPr>
       </w:pPr>
-      <w:proofErr w:type="gramStart"/>
-      <w:r>
-        <w:rPr>
-          <w:rFonts w:ascii="Courier New" w:eastAsia="Times New Roman" w:hAnsi="Courier New" w:cs="Courier New"/>
-          <w:color w:val="000000"/>
-        </w:rPr>
-        <w:t>paste(</w:t>
-      </w:r>
-      <w:proofErr w:type="gramEnd"/>
-      <w:r>
-        <w:rPr>
-          <w:rFonts w:ascii="Courier New" w:eastAsia="Times New Roman" w:hAnsi="Courier New" w:cs="Courier New"/>
-          <w:color w:val="000000"/>
-        </w:rPr>
-        <w:t>"My name is", Name)</w:t>
-      </w:r>
     </w:p>
     <w:p>
       <w:pPr>
@@ -824,9 +1266,457 @@
       <w:pPr>
         <w:spacing w:after="160" w:line="240" w:lineRule="auto"/>
         <w:rPr>
+          <w:rFonts w:ascii="Calibri" w:eastAsia="Times New Roman" w:hAnsi="Calibri" w:cs="Times New Roman"/>
+          <w:color w:val="000000"/>
+        </w:rPr>
+      </w:pPr>
+      <w:r>
+        <w:rPr>
+          <w:rFonts w:ascii="Calibri" w:eastAsia="Times New Roman" w:hAnsi="Calibri" w:cs="Times New Roman"/>
+          <w:color w:val="000000"/>
+        </w:rPr>
+        <w:t>1.7 Compute the squares of the odd numbers from 1 to 11.</w:t>
+      </w:r>
+    </w:p>
+    <w:p>
+      <w:pPr>
+        <w:pStyle w:val="HTMLPreformatted"/>
+        <w:shd w:val="clear" w:color="auto" w:fill="FFFFFF"/>
+        <w:wordWrap w:val="0"/>
+        <w:spacing w:line="225" w:lineRule="atLeast"/>
+        <w:rPr>
+          <w:rStyle w:val="gem3dmtclfb"/>
+          <w:rFonts w:ascii="Lucida Console" w:hAnsi="Lucida Console"/>
+          <w:color w:val="0000FF"/>
+        </w:rPr>
+      </w:pPr>
+      <w:r>
+        <w:rPr>
+          <w:rStyle w:val="gem3dmtclgb"/>
+          <w:rFonts w:ascii="Lucida Console" w:hAnsi="Lucida Console"/>
+          <w:color w:val="0000FF"/>
+        </w:rPr>
+        <w:t xml:space="preserve">&gt; </w:t>
+      </w:r>
+      <w:r>
+        <w:rPr>
+          <w:rStyle w:val="gem3dmtclfb"/>
+          <w:rFonts w:ascii="Lucida Console" w:hAnsi="Lucida Console"/>
+          <w:color w:val="0000FF"/>
+        </w:rPr>
+        <w:t>sq.odds=sqrt(b)</w:t>
+      </w:r>
+    </w:p>
+    <w:p>
+      <w:pPr>
+        <w:pStyle w:val="HTMLPreformatted"/>
+        <w:shd w:val="clear" w:color="auto" w:fill="FFFFFF"/>
+        <w:wordWrap w:val="0"/>
+        <w:spacing w:line="225" w:lineRule="atLeast"/>
+        <w:rPr>
+          <w:rStyle w:val="gem3dmtclfb"/>
+          <w:rFonts w:ascii="Lucida Console" w:hAnsi="Lucida Console"/>
+          <w:color w:val="0000FF"/>
+        </w:rPr>
+      </w:pPr>
+      <w:r>
+        <w:rPr>
+          <w:rStyle w:val="gem3dmtclgb"/>
+          <w:rFonts w:ascii="Lucida Console" w:hAnsi="Lucida Console"/>
+          <w:color w:val="0000FF"/>
+        </w:rPr>
+        <w:t xml:space="preserve">&gt; </w:t>
+      </w:r>
+      <w:r>
+        <w:rPr>
+          <w:rStyle w:val="gem3dmtclfb"/>
+          <w:rFonts w:ascii="Lucida Console" w:hAnsi="Lucida Console"/>
+          <w:color w:val="0000FF"/>
+        </w:rPr>
+        <w:t>sq.odds</w:t>
+      </w:r>
+    </w:p>
+    <w:p>
+      <w:pPr>
+        <w:pStyle w:val="HTMLPreformatted"/>
+        <w:shd w:val="clear" w:color="auto" w:fill="FFFFFF"/>
+        <w:wordWrap w:val="0"/>
+        <w:spacing w:line="225" w:lineRule="atLeast"/>
+        <w:rPr>
+          <w:rFonts w:ascii="Lucida Console" w:hAnsi="Lucida Console"/>
+          <w:color w:val="000000"/>
+        </w:rPr>
+      </w:pPr>
+      <w:r>
+        <w:rPr>
+          <w:rFonts w:ascii="Lucida Console" w:hAnsi="Lucida Console"/>
+          <w:color w:val="000000"/>
+        </w:rPr>
+        <w:t>[1] 1.000000 1.732051 2.236068 2.645751 3.000000 3.316625</w:t>
+      </w:r>
+    </w:p>
+    <w:p>
+      <w:pPr>
+        <w:spacing w:after="160" w:line="240" w:lineRule="auto"/>
+        <w:rPr>
           <w:rFonts w:ascii="Times New Roman" w:eastAsia="Times New Roman" w:hAnsi="Times New Roman" w:cs="Times New Roman"/>
           <w:sz w:val="24"/>
           <w:szCs w:val="24"/>
+          <w:lang w:val="uk-UA"/>
+        </w:rPr>
+      </w:pPr>
+    </w:p>
+    <w:p>
+      <w:pPr>
+        <w:spacing w:after="160" w:line="240" w:lineRule="auto"/>
+        <w:rPr>
+          <w:rFonts w:ascii="Calibri" w:eastAsia="Times New Roman" w:hAnsi="Calibri" w:cs="Times New Roman"/>
+          <w:color w:val="000000"/>
+        </w:rPr>
+      </w:pPr>
+      <w:r>
+        <w:rPr>
+          <w:rFonts w:ascii="Calibri" w:eastAsia="Times New Roman" w:hAnsi="Calibri" w:cs="Times New Roman"/>
+          <w:color w:val="000000"/>
+        </w:rPr>
+        <w:t xml:space="preserve">1.8 </w:t>
+      </w:r>
+      <w:proofErr w:type="gramStart"/>
+      <w:r>
+        <w:rPr>
+          <w:rFonts w:ascii="Calibri" w:eastAsia="Times New Roman" w:hAnsi="Calibri" w:cs="Times New Roman"/>
+          <w:color w:val="000000"/>
+        </w:rPr>
+        <w:t xml:space="preserve">Use </w:t>
+      </w:r>
+      <w:r>
+        <w:rPr>
+          <w:rFonts w:ascii="Courier New" w:eastAsia="Times New Roman" w:hAnsi="Courier New" w:cs="Courier New"/>
+          <w:color w:val="000000"/>
+        </w:rPr>
+        <w:t>?</w:t>
+      </w:r>
+      <w:proofErr w:type="spellStart"/>
+      <w:r>
+        <w:rPr>
+          <w:rFonts w:ascii="Courier New" w:eastAsia="Times New Roman" w:hAnsi="Courier New" w:cs="Courier New"/>
+          <w:color w:val="000000"/>
+        </w:rPr>
+        <w:t>sd</w:t>
+      </w:r>
+      <w:proofErr w:type="spellEnd"/>
+      <w:proofErr w:type="gramEnd"/>
+      <w:r>
+        <w:rPr>
+          <w:rFonts w:ascii="Calibri" w:eastAsia="Times New Roman" w:hAnsi="Calibri" w:cs="Times New Roman"/>
+          <w:color w:val="000000"/>
+        </w:rPr>
+        <w:t xml:space="preserve"> to view the help file for the </w:t>
+      </w:r>
+      <w:proofErr w:type="spellStart"/>
+      <w:r>
+        <w:rPr>
+          <w:rFonts w:ascii="Courier New" w:eastAsia="Times New Roman" w:hAnsi="Courier New" w:cs="Courier New"/>
+          <w:color w:val="000000"/>
+        </w:rPr>
+        <w:t>sd</w:t>
+      </w:r>
+      <w:proofErr w:type="spellEnd"/>
+      <w:r>
+        <w:rPr>
+          <w:rFonts w:ascii="Calibri" w:eastAsia="Times New Roman" w:hAnsi="Calibri" w:cs="Times New Roman"/>
+          <w:color w:val="000000"/>
+        </w:rPr>
+        <w:t xml:space="preserve"> function.  What does it do?</w:t>
+      </w:r>
+    </w:p>
+    <w:p>
+      <w:pPr>
+        <w:shd w:val="clear" w:color="auto" w:fill="FFFFFF"/>
+        <w:tabs>
+          <w:tab w:val="left" w:pos="916"/>
+          <w:tab w:val="left" w:pos="1832"/>
+          <w:tab w:val="left" w:pos="2748"/>
+          <w:tab w:val="left" w:pos="3664"/>
+          <w:tab w:val="left" w:pos="4580"/>
+          <w:tab w:val="left" w:pos="5496"/>
+          <w:tab w:val="left" w:pos="6412"/>
+          <w:tab w:val="left" w:pos="7328"/>
+          <w:tab w:val="left" w:pos="8244"/>
+          <w:tab w:val="left" w:pos="9160"/>
+          <w:tab w:val="left" w:pos="10076"/>
+          <w:tab w:val="left" w:pos="10992"/>
+          <w:tab w:val="left" w:pos="11908"/>
+          <w:tab w:val="left" w:pos="12824"/>
+          <w:tab w:val="left" w:pos="13740"/>
+          <w:tab w:val="left" w:pos="14656"/>
+        </w:tabs>
+        <w:wordWrap w:val="0"/>
+        <w:spacing w:after="0" w:line="225" w:lineRule="atLeast"/>
+        <w:rPr>
+          <w:rFonts w:ascii="Lucida Console" w:eastAsia="Times New Roman" w:hAnsi="Lucida Console" w:cs="Courier New"/>
+          <w:color w:val="000000"/>
+          <w:sz w:val="20"/>
+          <w:szCs w:val="20"/>
+          <w:lang w:val="uk-UA" w:eastAsia="uk-UA"/>
+        </w:rPr>
+      </w:pPr>
+      <w:r>
+        <w:rPr>
+          <w:rFonts w:ascii="Lucida Console" w:eastAsia="Times New Roman" w:hAnsi="Lucida Console" w:cs="Courier New"/>
+          <w:color w:val="0000FF"/>
+          <w:sz w:val="20"/>
+          <w:szCs w:val="20"/>
+          <w:lang w:val="uk-UA" w:eastAsia="uk-UA"/>
+        </w:rPr>
+        <w:t>&gt; ?sd</w:t>
+      </w:r>
+    </w:p>
+    <w:p>
+      <w:pPr>
+        <w:spacing w:after="160" w:line="240" w:lineRule="auto"/>
+        <w:rPr>
+          <w:rFonts w:ascii="Times New Roman" w:eastAsia="Times New Roman" w:hAnsi="Times New Roman" w:cs="Times New Roman"/>
+          <w:sz w:val="24"/>
+          <w:szCs w:val="24"/>
+        </w:rPr>
+      </w:pPr>
+      <w:bookmarkStart w:id="0" w:name="_GoBack"/>
+      <w:bookmarkEnd w:id="0"/>
+      <w:r>
+        <w:rPr>
+          <w:rFonts w:ascii="Calibri" w:eastAsia="Times New Roman" w:hAnsi="Calibri" w:cs="Times New Roman"/>
+          <w:color w:val="000000"/>
+        </w:rPr>
+        <w:t xml:space="preserve">On lower right window of </w:t>
+      </w:r>
+      <w:proofErr w:type="spellStart"/>
+      <w:r>
+        <w:rPr>
+          <w:rFonts w:ascii="Calibri" w:eastAsia="Times New Roman" w:hAnsi="Calibri" w:cs="Times New Roman"/>
+          <w:color w:val="000000"/>
+        </w:rPr>
+        <w:t>RStudio</w:t>
+      </w:r>
+      <w:proofErr w:type="spellEnd"/>
+      <w:r>
+        <w:rPr>
+          <w:rFonts w:ascii="Calibri" w:eastAsia="Times New Roman" w:hAnsi="Calibri" w:cs="Times New Roman"/>
+          <w:color w:val="000000"/>
+        </w:rPr>
+        <w:t xml:space="preserve"> it shows that “</w:t>
+      </w:r>
+      <w:proofErr w:type="spellStart"/>
+      <w:r>
+        <w:rPr>
+          <w:rFonts w:ascii="Calibri" w:eastAsia="Times New Roman" w:hAnsi="Calibri" w:cs="Times New Roman"/>
+          <w:color w:val="000000"/>
+        </w:rPr>
+        <w:t>sd</w:t>
+      </w:r>
+      <w:proofErr w:type="spellEnd"/>
+      <w:r>
+        <w:rPr>
+          <w:rFonts w:ascii="Calibri" w:eastAsia="Times New Roman" w:hAnsi="Calibri" w:cs="Times New Roman"/>
+          <w:color w:val="000000"/>
+        </w:rPr>
+        <w:t>” means a Standard Deviation function. It provides short description of the meaning of the function and shows its syntax. An example of this function application is provided in the end.</w:t>
+      </w:r>
+    </w:p>
+    <w:p>
+      <w:pPr>
+        <w:spacing w:after="160" w:line="240" w:lineRule="auto"/>
+        <w:rPr>
+          <w:rFonts w:ascii="Times New Roman" w:eastAsia="Times New Roman" w:hAnsi="Times New Roman" w:cs="Times New Roman"/>
+          <w:sz w:val="24"/>
+          <w:szCs w:val="24"/>
+        </w:rPr>
+      </w:pPr>
+      <w:r>
+        <w:rPr>
+          <w:rFonts w:ascii="Calibri" w:eastAsia="Times New Roman" w:hAnsi="Calibri" w:cs="Times New Roman"/>
+          <w:color w:val="000000"/>
+        </w:rPr>
+        <w:t>1.9. Create a variable Name that contains your first name.  Because your name is a character string, not a number, you will need to put it in quotes so that R knows not to go looking for a variable with that name:</w:t>
+      </w:r>
+    </w:p>
+    <w:p>
+      <w:pPr>
+        <w:spacing w:after="160" w:line="240" w:lineRule="auto"/>
+        <w:ind w:left="360"/>
+        <w:rPr>
+          <w:rFonts w:ascii="Times New Roman" w:eastAsia="Times New Roman" w:hAnsi="Times New Roman" w:cs="Times New Roman"/>
+          <w:sz w:val="24"/>
+          <w:szCs w:val="24"/>
+        </w:rPr>
+      </w:pPr>
+      <w:r>
+        <w:rPr>
+          <w:rFonts w:ascii="Courier New" w:eastAsia="Times New Roman" w:hAnsi="Courier New" w:cs="Courier New"/>
+          <w:color w:val="000000"/>
+        </w:rPr>
+        <w:t>Name = "Susan"</w:t>
+      </w:r>
+    </w:p>
+    <w:p>
+      <w:pPr>
+        <w:spacing w:after="160" w:line="240" w:lineRule="auto"/>
+        <w:rPr>
+          <w:rFonts w:ascii="Times New Roman" w:eastAsia="Times New Roman" w:hAnsi="Times New Roman" w:cs="Times New Roman"/>
+          <w:sz w:val="24"/>
+          <w:szCs w:val="24"/>
+        </w:rPr>
+      </w:pPr>
+      <w:r>
+        <w:rPr>
+          <w:rFonts w:ascii="Calibri" w:eastAsia="Times New Roman" w:hAnsi="Calibri" w:cs="Times New Roman"/>
+          <w:color w:val="000000"/>
+        </w:rPr>
+        <w:t>Then type</w:t>
+      </w:r>
+    </w:p>
+    <w:p>
+      <w:pPr>
+        <w:spacing w:after="160" w:line="240" w:lineRule="auto"/>
+        <w:ind w:left="360"/>
+        <w:rPr>
+          <w:rFonts w:ascii="Courier New" w:eastAsia="Times New Roman" w:hAnsi="Courier New" w:cs="Courier New"/>
+          <w:color w:val="000000"/>
+        </w:rPr>
+      </w:pPr>
+      <w:proofErr w:type="gramStart"/>
+      <w:r>
+        <w:rPr>
+          <w:rFonts w:ascii="Courier New" w:eastAsia="Times New Roman" w:hAnsi="Courier New" w:cs="Courier New"/>
+          <w:color w:val="000000"/>
+        </w:rPr>
+        <w:t>paste(</w:t>
+      </w:r>
+      <w:proofErr w:type="gramEnd"/>
+      <w:r>
+        <w:rPr>
+          <w:rFonts w:ascii="Courier New" w:eastAsia="Times New Roman" w:hAnsi="Courier New" w:cs="Courier New"/>
+          <w:color w:val="000000"/>
+        </w:rPr>
+        <w:t>"My name is", Name)</w:t>
+      </w:r>
+    </w:p>
+    <w:p>
+      <w:pPr>
+        <w:pStyle w:val="HTMLPreformatted"/>
+        <w:shd w:val="clear" w:color="auto" w:fill="FFFFFF"/>
+        <w:wordWrap w:val="0"/>
+        <w:spacing w:line="225" w:lineRule="atLeast"/>
+        <w:rPr>
+          <w:rStyle w:val="gem3dmtclgb"/>
+          <w:rFonts w:ascii="Lucida Console" w:hAnsi="Lucida Console"/>
+          <w:color w:val="0000FF"/>
+        </w:rPr>
+      </w:pPr>
+    </w:p>
+    <w:p>
+      <w:pPr>
+        <w:pStyle w:val="HTMLPreformatted"/>
+        <w:shd w:val="clear" w:color="auto" w:fill="FFFFFF"/>
+        <w:wordWrap w:val="0"/>
+        <w:spacing w:line="225" w:lineRule="atLeast"/>
+        <w:rPr>
+          <w:rFonts w:ascii="Lucida Console" w:hAnsi="Lucida Console"/>
+          <w:color w:val="000000"/>
+        </w:rPr>
+      </w:pPr>
+      <w:r>
+        <w:rPr>
+          <w:rStyle w:val="gem3dmtclgb"/>
+          <w:rFonts w:ascii="Lucida Console" w:hAnsi="Lucida Console"/>
+          <w:color w:val="0000FF"/>
+        </w:rPr>
+        <w:t xml:space="preserve">&gt; </w:t>
+      </w:r>
+      <w:r>
+        <w:rPr>
+          <w:rStyle w:val="gem3dmtclfb"/>
+          <w:rFonts w:ascii="Lucida Console" w:hAnsi="Lucida Console"/>
+          <w:color w:val="0000FF"/>
+        </w:rPr>
+        <w:t>Name="Igor"</w:t>
+      </w:r>
+    </w:p>
+    <w:p>
+      <w:pPr>
+        <w:pStyle w:val="HTMLPreformatted"/>
+        <w:shd w:val="clear" w:color="auto" w:fill="FFFFFF"/>
+        <w:wordWrap w:val="0"/>
+        <w:spacing w:line="225" w:lineRule="atLeast"/>
+        <w:rPr>
+          <w:rStyle w:val="gem3dmtclfb"/>
+          <w:rFonts w:ascii="Lucida Console" w:hAnsi="Lucida Console"/>
+          <w:color w:val="0000FF"/>
+        </w:rPr>
+      </w:pPr>
+      <w:r>
+        <w:rPr>
+          <w:rStyle w:val="gem3dmtclgb"/>
+          <w:rFonts w:ascii="Lucida Console" w:hAnsi="Lucida Console"/>
+          <w:color w:val="0000FF"/>
+        </w:rPr>
+        <w:t xml:space="preserve">&gt; </w:t>
+      </w:r>
+      <w:r>
+        <w:rPr>
+          <w:rStyle w:val="gem3dmtclfb"/>
+          <w:rFonts w:ascii="Lucida Console" w:hAnsi="Lucida Console"/>
+          <w:color w:val="0000FF"/>
+        </w:rPr>
+        <w:t>paste("My Name is",Name)</w:t>
+      </w:r>
+    </w:p>
+    <w:p>
+      <w:pPr>
+        <w:pStyle w:val="HTMLPreformatted"/>
+        <w:shd w:val="clear" w:color="auto" w:fill="FFFFFF"/>
+        <w:wordWrap w:val="0"/>
+        <w:spacing w:line="225" w:lineRule="atLeast"/>
+        <w:rPr>
+          <w:rFonts w:ascii="Lucida Console" w:hAnsi="Lucida Console"/>
+          <w:color w:val="000000"/>
+        </w:rPr>
+      </w:pPr>
+      <w:r>
+        <w:rPr>
+          <w:rFonts w:ascii="Lucida Console" w:hAnsi="Lucida Console"/>
+          <w:color w:val="000000"/>
+        </w:rPr>
+        <w:t>[1] "My Name is Igor"</w:t>
+      </w:r>
+    </w:p>
+    <w:p>
+      <w:pPr>
+        <w:spacing w:after="160" w:line="240" w:lineRule="auto"/>
+        <w:rPr>
+          <w:rFonts w:ascii="Times New Roman" w:eastAsia="Times New Roman" w:hAnsi="Times New Roman" w:cs="Times New Roman"/>
+          <w:sz w:val="24"/>
+          <w:szCs w:val="24"/>
+        </w:rPr>
+      </w:pPr>
+    </w:p>
+    <w:p>
+      <w:pPr>
+        <w:spacing w:after="0" w:line="240" w:lineRule="auto"/>
+        <w:rPr>
+          <w:rFonts w:ascii="Times New Roman" w:eastAsia="Times New Roman" w:hAnsi="Times New Roman" w:cs="Times New Roman"/>
+          <w:sz w:val="24"/>
+          <w:szCs w:val="24"/>
+        </w:rPr>
+      </w:pPr>
+    </w:p>
+    <w:p>
+      <w:pPr>
+        <w:spacing w:after="160" w:line="240" w:lineRule="auto"/>
+        <w:rPr>
+          <w:rFonts w:ascii="Times New Roman" w:eastAsia="Times New Roman" w:hAnsi="Times New Roman" w:cs="Times New Roman"/>
+          <w:sz w:val="24"/>
+          <w:szCs w:val="24"/>
         </w:rPr>
       </w:pPr>
       <w:proofErr w:type="gramStart"/>
@@ -916,7 +1806,7 @@
           <w:sz w:val="20"/>
           <w:szCs w:val="20"/>
         </w:rPr>
-        <w:t>a</w:t>
+        <w:t>a .r</w:t>
       </w:r>
       <w:proofErr w:type="gramEnd"/>
       <w:r>
@@ -926,17 +1816,7 @@
           <w:sz w:val="20"/>
           <w:szCs w:val="20"/>
         </w:rPr>
-        <w:t xml:space="preserve"> .r file, or script, for this.  Saving your variables can </w:t>
-      </w:r>
-      <w:r>
-        <w:rPr>
-          <w:rFonts w:ascii="Arial" w:eastAsia="Times New Roman" w:hAnsi="Arial" w:cs="Arial"/>
-          <w:color w:val="000000"/>
-          <w:sz w:val="20"/>
-          <w:szCs w:val="20"/>
-        </w:rPr>
-        <w:lastRenderedPageBreak/>
-        <w:t>be confusing:  If you later write another function that’s supposed to use, say, the name of a company, stored in the variable Name, but forget to initialize it, normally R would give you an error message that you could use to figure out your mistake.  But if you save the workspace image, then R won’t give an error message.  It will just use the stored value of Name—but that’s your name, not the company name.  This produces a bug that can be much harder to track down.)</w:t>
+        <w:t xml:space="preserve"> file, or script, for this.  Saving your variables can be confusing:  If you later write another function that’s supposed to use, say, the name of a company, stored in the variable Name, but forget to initialize it, normally R would give you an error message that you could use to figure out your mistake.  But if you save the workspace image, then R won’t give an error message.  It will just use the stored value of Name—but that’s your name, not the company name.  This produces a bug that can be much harder to track down.)</w:t>
       </w:r>
     </w:p>
     <w:p/>
@@ -951,7 +1831,7 @@
 </file>
 
 <file path=word/numbering.xml><?xml version="1.0" encoding="utf-8"?>
-<w:numbering xmlns:wpc="http://schemas.microsoft.com/office/word/2010/wordprocessingCanvas" xmlns:mc="http://schemas.openxmlformats.org/markup-compatibility/2006" xmlns:o="urn:schemas-microsoft-com:office:office" xmlns:r="http://schemas.openxmlformats.org/officeDocument/2006/relationships" xmlns:m="http://schemas.openxmlformats.org/officeDocument/2006/math" xmlns:v="urn:schemas-microsoft-com:vml" xmlns:wp14="http://schemas.microsoft.com/office/word/2010/wordprocessingDrawing" xmlns:wp="http://schemas.openxmlformats.org/drawingml/2006/wordprocessingDrawing" xmlns:w10="urn:schemas-microsoft-com:office:word" xmlns:w="http://schemas.openxmlformats.org/wordprocessingml/2006/main" xmlns:w14="http://schemas.microsoft.com/office/word/2010/wordml" xmlns:w15="http://schemas.microsoft.com/office/word/2012/wordml" xmlns:wpg="http://schemas.microsoft.com/office/word/2010/wordprocessingGroup" xmlns:wpi="http://schemas.microsoft.com/office/word/2010/wordprocessingInk" xmlns:wne="http://schemas.microsoft.com/office/word/2006/wordml" xmlns:wps="http://schemas.microsoft.com/office/word/2010/wordprocessingShape" mc:Ignorable="w14 w15 wp14">
+<w:numbering xmlns:wpc="http://schemas.microsoft.com/office/word/2010/wordprocessingCanvas" xmlns:cx="http://schemas.microsoft.com/office/drawing/2014/chartex" xmlns:cx1="http://schemas.microsoft.com/office/drawing/2015/9/8/chartex" xmlns:mc="http://schemas.openxmlformats.org/markup-compatibility/2006" xmlns:o="urn:schemas-microsoft-com:office:office" xmlns:r="http://schemas.openxmlformats.org/officeDocument/2006/relationships" xmlns:m="http://schemas.openxmlformats.org/officeDocument/2006/math" xmlns:v="urn:schemas-microsoft-com:vml" xmlns:wp14="http://schemas.microsoft.com/office/word/2010/wordprocessingDrawing" xmlns:wp="http://schemas.openxmlformats.org/drawingml/2006/wordprocessingDrawing" xmlns:w10="urn:schemas-microsoft-com:office:word" xmlns:w="http://schemas.openxmlformats.org/wordprocessingml/2006/main" xmlns:w14="http://schemas.microsoft.com/office/word/2010/wordml" xmlns:w15="http://schemas.microsoft.com/office/word/2012/wordml" xmlns:w16se="http://schemas.microsoft.com/office/word/2015/wordml/symex" xmlns:wpg="http://schemas.microsoft.com/office/word/2010/wordprocessingGroup" xmlns:wpi="http://schemas.microsoft.com/office/word/2010/wordprocessingInk" xmlns:wne="http://schemas.microsoft.com/office/word/2006/wordml" xmlns:wps="http://schemas.microsoft.com/office/word/2010/wordprocessingShape" mc:Ignorable="w14 w15 w16se wp14">
   <w:abstractNum w:abstractNumId="0" w15:restartNumberingAfterBreak="0">
     <w:nsid w:val="11202601"/>
     <w:multiLevelType w:val="multilevel"/>
@@ -1687,7 +2567,7 @@
 </file>
 
 <file path=word/styles.xml><?xml version="1.0" encoding="utf-8"?>
-<w:styles xmlns:mc="http://schemas.openxmlformats.org/markup-compatibility/2006" xmlns:r="http://schemas.openxmlformats.org/officeDocument/2006/relationships" xmlns:w="http://schemas.openxmlformats.org/wordprocessingml/2006/main" xmlns:w14="http://schemas.microsoft.com/office/word/2010/wordml" xmlns:w15="http://schemas.microsoft.com/office/word/2012/wordml" mc:Ignorable="w14 w15">
+<w:styles xmlns:mc="http://schemas.openxmlformats.org/markup-compatibility/2006" xmlns:r="http://schemas.openxmlformats.org/officeDocument/2006/relationships" xmlns:w="http://schemas.openxmlformats.org/wordprocessingml/2006/main" xmlns:w14="http://schemas.microsoft.com/office/word/2010/wordml" xmlns:w15="http://schemas.microsoft.com/office/word/2012/wordml" xmlns:w16se="http://schemas.microsoft.com/office/word/2015/wordml/symex" mc:Ignorable="w14 w15 w16se">
   <w:docDefaults>
     <w:rPrDefault>
       <w:rPr>
@@ -2123,6 +3003,77 @@
       <w:szCs w:val="24"/>
     </w:rPr>
   </w:style>
+  <w:style w:type="paragraph" w:styleId="ListParagraph">
+    <w:name w:val="List Paragraph"/>
+    <w:basedOn w:val="Normal"/>
+    <w:uiPriority w:val="34"/>
+    <w:qFormat/>
+    <w:rsid w:val="00914FF3"/>
+    <w:pPr>
+      <w:ind w:left="720"/>
+      <w:contextualSpacing/>
+    </w:pPr>
+  </w:style>
+  <w:style w:type="paragraph" w:styleId="HTMLPreformatted">
+    <w:name w:val="HTML Preformatted"/>
+    <w:basedOn w:val="Normal"/>
+    <w:link w:val="HTMLPreformattedChar"/>
+    <w:uiPriority w:val="99"/>
+    <w:semiHidden/>
+    <w:unhideWhenUsed/>
+    <w:rsid w:val="00914FF3"/>
+    <w:pPr>
+      <w:tabs>
+        <w:tab w:val="left" w:pos="916"/>
+        <w:tab w:val="left" w:pos="1832"/>
+        <w:tab w:val="left" w:pos="2748"/>
+        <w:tab w:val="left" w:pos="3664"/>
+        <w:tab w:val="left" w:pos="4580"/>
+        <w:tab w:val="left" w:pos="5496"/>
+        <w:tab w:val="left" w:pos="6412"/>
+        <w:tab w:val="left" w:pos="7328"/>
+        <w:tab w:val="left" w:pos="8244"/>
+        <w:tab w:val="left" w:pos="9160"/>
+        <w:tab w:val="left" w:pos="10076"/>
+        <w:tab w:val="left" w:pos="10992"/>
+        <w:tab w:val="left" w:pos="11908"/>
+        <w:tab w:val="left" w:pos="12824"/>
+        <w:tab w:val="left" w:pos="13740"/>
+        <w:tab w:val="left" w:pos="14656"/>
+      </w:tabs>
+      <w:spacing w:after="0" w:line="240" w:lineRule="auto"/>
+    </w:pPr>
+    <w:rPr>
+      <w:rFonts w:ascii="Courier New" w:eastAsia="Times New Roman" w:hAnsi="Courier New" w:cs="Courier New"/>
+      <w:sz w:val="20"/>
+      <w:szCs w:val="20"/>
+      <w:lang w:val="uk-UA" w:eastAsia="uk-UA"/>
+    </w:rPr>
+  </w:style>
+  <w:style w:type="character" w:customStyle="1" w:styleId="HTMLPreformattedChar">
+    <w:name w:val="HTML Preformatted Char"/>
+    <w:basedOn w:val="DefaultParagraphFont"/>
+    <w:link w:val="HTMLPreformatted"/>
+    <w:uiPriority w:val="99"/>
+    <w:semiHidden/>
+    <w:rsid w:val="00914FF3"/>
+    <w:rPr>
+      <w:rFonts w:ascii="Courier New" w:eastAsia="Times New Roman" w:hAnsi="Courier New" w:cs="Courier New"/>
+      <w:sz w:val="20"/>
+      <w:szCs w:val="20"/>
+      <w:lang w:val="uk-UA" w:eastAsia="uk-UA"/>
+    </w:rPr>
+  </w:style>
+  <w:style w:type="character" w:customStyle="1" w:styleId="gem3dmtclgb">
+    <w:name w:val="gem3dmtclgb"/>
+    <w:basedOn w:val="DefaultParagraphFont"/>
+    <w:rsid w:val="00914FF3"/>
+  </w:style>
+  <w:style w:type="character" w:customStyle="1" w:styleId="gem3dmtclfb">
+    <w:name w:val="gem3dmtclfb"/>
+    <w:basedOn w:val="DefaultParagraphFont"/>
+    <w:rsid w:val="00914FF3"/>
+  </w:style>
 </w:styles>
 </file>
 

</xml_diff>

<commit_message>
R Version downgrading according to Instruction
</commit_message>
<xml_diff>
--- a/assignment1_r.docx
+++ b/assignment1_r.docx
@@ -227,7 +227,7 @@
           <w:szCs w:val="20"/>
           <w:lang w:val="uk-UA" w:eastAsia="uk-UA"/>
         </w:rPr>
-        <w:t>R version 3.2.2 (2015-08-14) -- "Fire Safety"</w:t>
+        <w:t>R version 3.1.2 (2014-10-31) -- "Pumpkin Helmet"</w:t>
       </w:r>
     </w:p>
     <w:p>
@@ -269,7 +269,7 @@
           <w:szCs w:val="20"/>
           <w:lang w:val="uk-UA" w:eastAsia="uk-UA"/>
         </w:rPr>
-        <w:t>Copyright (C) 2015 The R Foundation for Statistical Computing</w:t>
+        <w:t>Copyright (C) 2014 The R Foundation for Statistical Computing</w:t>
       </w:r>
     </w:p>
     <w:p>
@@ -321,8 +321,11 @@
           <w:rFonts w:ascii="Times New Roman" w:eastAsia="Times New Roman" w:hAnsi="Times New Roman" w:cs="Times New Roman"/>
           <w:sz w:val="24"/>
           <w:szCs w:val="24"/>
-        </w:rPr>
-      </w:pPr>
+          <w:lang w:val="uk-UA"/>
+        </w:rPr>
+      </w:pPr>
+      <w:bookmarkStart w:id="0" w:name="_GoBack"/>
+      <w:bookmarkEnd w:id="0"/>
     </w:p>
     <w:p>
       <w:pPr>
@@ -1481,8 +1484,6 @@
           <w:szCs w:val="24"/>
         </w:rPr>
       </w:pPr>
-      <w:bookmarkStart w:id="0" w:name="_GoBack"/>
-      <w:bookmarkEnd w:id="0"/>
       <w:r>
         <w:rPr>
           <w:rFonts w:ascii="Calibri" w:eastAsia="Times New Roman" w:hAnsi="Calibri" w:cs="Times New Roman"/>

</xml_diff>